<commit_message>
enable change of map colors, update legend functionallity
</commit_message>
<xml_diff>
--- a/requirements.docx
+++ b/requirements.docx
@@ -704,6 +704,26 @@
         </w:rPr>
         <w:t>Broj fakulteta</w:t>
       </w:r>
+    </w:p>
+    <w:p>
+      <w:pPr>
+        <w:pStyle w:val="ListParagraph"/>
+        <w:numPr>
+          <w:ilvl w:val="0"/>
+          <w:numId w:val="4"/>
+        </w:numPr>
+        <w:rPr>
+          <w:b/>
+          <w:lang w:val="hr-HR"/>
+        </w:rPr>
+      </w:pPr>
+      <w:r>
+        <w:rPr>
+          <w:lang w:val="hr-HR"/>
+        </w:rPr>
+        <w:lastRenderedPageBreak/>
+        <w:t>Nije dobar prikaz za npr brodsko posavsku, istarsku,... =&gt; jer imam podatke samo da je sveučilište tamo, ne znam koji smjer pa onda piše društveno usmjerenje iako ima i ekonomiju i strojarstvo itd.</w:t>
+      </w:r>
       <w:bookmarkStart w:id="0" w:name="_GoBack"/>
       <w:bookmarkEnd w:id="0"/>
     </w:p>
@@ -727,7 +747,6 @@
           <w:b/>
           <w:lang w:val="hr-HR"/>
         </w:rPr>
-        <w:lastRenderedPageBreak/>
         <w:t>Otvorena pitanja i ideje:</w:t>
       </w:r>
     </w:p>
@@ -2166,6 +2185,7 @@
           <w:szCs w:val="21"/>
           <w:lang w:val="hr-HR" w:eastAsia="hr-HR"/>
         </w:rPr>
+        <w:lastRenderedPageBreak/>
         <w:t>    {</w:t>
       </w:r>
     </w:p>
@@ -2293,6 +2313,1626 @@
           <w:lang w:val="hr-HR" w:eastAsia="hr-HR"/>
         </w:rPr>
         <w:t>9</w:t>
+      </w:r>
+    </w:p>
+    <w:p>
+      <w:pPr>
+        <w:shd w:val="clear" w:color="auto" w:fill="1F1F1F"/>
+        <w:spacing w:after="0" w:line="285" w:lineRule="atLeast"/>
+        <w:rPr>
+          <w:rFonts w:ascii="Consolas" w:eastAsia="Times New Roman" w:hAnsi="Consolas" w:cs="Times New Roman"/>
+          <w:color w:val="CCCCCC"/>
+          <w:sz w:val="21"/>
+          <w:szCs w:val="21"/>
+          <w:lang w:val="hr-HR" w:eastAsia="hr-HR"/>
+        </w:rPr>
+      </w:pPr>
+      <w:r>
+        <w:rPr>
+          <w:rFonts w:ascii="Consolas" w:eastAsia="Times New Roman" w:hAnsi="Consolas" w:cs="Times New Roman"/>
+          <w:color w:val="CCCCCC"/>
+          <w:sz w:val="21"/>
+          <w:szCs w:val="21"/>
+          <w:lang w:val="hr-HR" w:eastAsia="hr-HR"/>
+        </w:rPr>
+        <w:t>    },</w:t>
+      </w:r>
+    </w:p>
+    <w:p>
+      <w:pPr>
+        <w:shd w:val="clear" w:color="auto" w:fill="1F1F1F"/>
+        <w:spacing w:after="0" w:line="285" w:lineRule="atLeast"/>
+        <w:rPr>
+          <w:rFonts w:ascii="Consolas" w:eastAsia="Times New Roman" w:hAnsi="Consolas" w:cs="Times New Roman"/>
+          <w:color w:val="CCCCCC"/>
+          <w:sz w:val="21"/>
+          <w:szCs w:val="21"/>
+          <w:lang w:val="hr-HR" w:eastAsia="hr-HR"/>
+        </w:rPr>
+      </w:pPr>
+      <w:r>
+        <w:rPr>
+          <w:rFonts w:ascii="Consolas" w:eastAsia="Times New Roman" w:hAnsi="Consolas" w:cs="Times New Roman"/>
+          <w:color w:val="CCCCCC"/>
+          <w:sz w:val="21"/>
+          <w:szCs w:val="21"/>
+          <w:lang w:val="hr-HR" w:eastAsia="hr-HR"/>
+        </w:rPr>
+        <w:t>    {</w:t>
+      </w:r>
+    </w:p>
+    <w:p>
+      <w:pPr>
+        <w:shd w:val="clear" w:color="auto" w:fill="1F1F1F"/>
+        <w:spacing w:after="0" w:line="285" w:lineRule="atLeast"/>
+        <w:rPr>
+          <w:rFonts w:ascii="Consolas" w:eastAsia="Times New Roman" w:hAnsi="Consolas" w:cs="Times New Roman"/>
+          <w:color w:val="CCCCCC"/>
+          <w:sz w:val="21"/>
+          <w:szCs w:val="21"/>
+          <w:lang w:val="hr-HR" w:eastAsia="hr-HR"/>
+        </w:rPr>
+      </w:pPr>
+      <w:r>
+        <w:rPr>
+          <w:rFonts w:ascii="Consolas" w:eastAsia="Times New Roman" w:hAnsi="Consolas" w:cs="Times New Roman"/>
+          <w:color w:val="CCCCCC"/>
+          <w:sz w:val="21"/>
+          <w:szCs w:val="21"/>
+          <w:lang w:val="hr-HR" w:eastAsia="hr-HR"/>
+        </w:rPr>
+        <w:t>     </w:t>
+      </w:r>
+      <w:r>
+        <w:rPr>
+          <w:rFonts w:ascii="Consolas" w:eastAsia="Times New Roman" w:hAnsi="Consolas" w:cs="Times New Roman"/>
+          <w:color w:val="9CDCFE"/>
+          <w:sz w:val="21"/>
+          <w:szCs w:val="21"/>
+          <w:lang w:val="hr-HR" w:eastAsia="hr-HR"/>
+        </w:rPr>
+        <w:t>"district"</w:t>
+      </w:r>
+      <w:r>
+        <w:rPr>
+          <w:rFonts w:ascii="Consolas" w:eastAsia="Times New Roman" w:hAnsi="Consolas" w:cs="Times New Roman"/>
+          <w:color w:val="CCCCCC"/>
+          <w:sz w:val="21"/>
+          <w:szCs w:val="21"/>
+          <w:lang w:val="hr-HR" w:eastAsia="hr-HR"/>
+        </w:rPr>
+        <w:t xml:space="preserve">: </w:t>
+      </w:r>
+      <w:r>
+        <w:rPr>
+          <w:rFonts w:ascii="Consolas" w:eastAsia="Times New Roman" w:hAnsi="Consolas" w:cs="Times New Roman"/>
+          <w:color w:val="CE9178"/>
+          <w:sz w:val="21"/>
+          <w:szCs w:val="21"/>
+          <w:lang w:val="hr-HR" w:eastAsia="hr-HR"/>
+        </w:rPr>
+        <w:t>"Ličko-senjska"</w:t>
+      </w:r>
+      <w:r>
+        <w:rPr>
+          <w:rFonts w:ascii="Consolas" w:eastAsia="Times New Roman" w:hAnsi="Consolas" w:cs="Times New Roman"/>
+          <w:color w:val="CCCCCC"/>
+          <w:sz w:val="21"/>
+          <w:szCs w:val="21"/>
+          <w:lang w:val="hr-HR" w:eastAsia="hr-HR"/>
+        </w:rPr>
+        <w:t>,</w:t>
+      </w:r>
+    </w:p>
+    <w:p>
+      <w:pPr>
+        <w:shd w:val="clear" w:color="auto" w:fill="1F1F1F"/>
+        <w:spacing w:after="0" w:line="285" w:lineRule="atLeast"/>
+        <w:rPr>
+          <w:rFonts w:ascii="Consolas" w:eastAsia="Times New Roman" w:hAnsi="Consolas" w:cs="Times New Roman"/>
+          <w:color w:val="CCCCCC"/>
+          <w:sz w:val="21"/>
+          <w:szCs w:val="21"/>
+          <w:lang w:val="hr-HR" w:eastAsia="hr-HR"/>
+        </w:rPr>
+      </w:pPr>
+      <w:r>
+        <w:rPr>
+          <w:rFonts w:ascii="Consolas" w:eastAsia="Times New Roman" w:hAnsi="Consolas" w:cs="Times New Roman"/>
+          <w:color w:val="CCCCCC"/>
+          <w:sz w:val="21"/>
+          <w:szCs w:val="21"/>
+          <w:lang w:val="hr-HR" w:eastAsia="hr-HR"/>
+        </w:rPr>
+        <w:t>     </w:t>
+      </w:r>
+      <w:r>
+        <w:rPr>
+          <w:rFonts w:ascii="Consolas" w:eastAsia="Times New Roman" w:hAnsi="Consolas" w:cs="Times New Roman"/>
+          <w:color w:val="9CDCFE"/>
+          <w:sz w:val="21"/>
+          <w:szCs w:val="21"/>
+          <w:lang w:val="hr-HR" w:eastAsia="hr-HR"/>
+        </w:rPr>
+        <w:t>"population"</w:t>
+      </w:r>
+      <w:r>
+        <w:rPr>
+          <w:rFonts w:ascii="Consolas" w:eastAsia="Times New Roman" w:hAnsi="Consolas" w:cs="Times New Roman"/>
+          <w:color w:val="CCCCCC"/>
+          <w:sz w:val="21"/>
+          <w:szCs w:val="21"/>
+          <w:lang w:val="hr-HR" w:eastAsia="hr-HR"/>
+        </w:rPr>
+        <w:t xml:space="preserve">: </w:t>
+      </w:r>
+      <w:r>
+        <w:rPr>
+          <w:rFonts w:ascii="Consolas" w:eastAsia="Times New Roman" w:hAnsi="Consolas" w:cs="Times New Roman"/>
+          <w:color w:val="B5CEA8"/>
+          <w:sz w:val="21"/>
+          <w:szCs w:val="21"/>
+          <w:lang w:val="hr-HR" w:eastAsia="hr-HR"/>
+        </w:rPr>
+        <w:t>48</w:t>
+      </w:r>
+    </w:p>
+    <w:p>
+      <w:pPr>
+        <w:shd w:val="clear" w:color="auto" w:fill="1F1F1F"/>
+        <w:spacing w:after="0" w:line="285" w:lineRule="atLeast"/>
+        <w:rPr>
+          <w:rFonts w:ascii="Consolas" w:eastAsia="Times New Roman" w:hAnsi="Consolas" w:cs="Times New Roman"/>
+          <w:color w:val="CCCCCC"/>
+          <w:sz w:val="21"/>
+          <w:szCs w:val="21"/>
+          <w:lang w:val="hr-HR" w:eastAsia="hr-HR"/>
+        </w:rPr>
+      </w:pPr>
+      <w:r>
+        <w:rPr>
+          <w:rFonts w:ascii="Consolas" w:eastAsia="Times New Roman" w:hAnsi="Consolas" w:cs="Times New Roman"/>
+          <w:color w:val="CCCCCC"/>
+          <w:sz w:val="21"/>
+          <w:szCs w:val="21"/>
+          <w:lang w:val="hr-HR" w:eastAsia="hr-HR"/>
+        </w:rPr>
+        <w:t>    },</w:t>
+      </w:r>
+    </w:p>
+    <w:p>
+      <w:pPr>
+        <w:shd w:val="clear" w:color="auto" w:fill="1F1F1F"/>
+        <w:spacing w:after="0" w:line="285" w:lineRule="atLeast"/>
+        <w:rPr>
+          <w:rFonts w:ascii="Consolas" w:eastAsia="Times New Roman" w:hAnsi="Consolas" w:cs="Times New Roman"/>
+          <w:color w:val="CCCCCC"/>
+          <w:sz w:val="21"/>
+          <w:szCs w:val="21"/>
+          <w:lang w:val="hr-HR" w:eastAsia="hr-HR"/>
+        </w:rPr>
+      </w:pPr>
+      <w:r>
+        <w:rPr>
+          <w:rFonts w:ascii="Consolas" w:eastAsia="Times New Roman" w:hAnsi="Consolas" w:cs="Times New Roman"/>
+          <w:color w:val="CCCCCC"/>
+          <w:sz w:val="21"/>
+          <w:szCs w:val="21"/>
+          <w:lang w:val="hr-HR" w:eastAsia="hr-HR"/>
+        </w:rPr>
+        <w:t>    {</w:t>
+      </w:r>
+    </w:p>
+    <w:p>
+      <w:pPr>
+        <w:shd w:val="clear" w:color="auto" w:fill="1F1F1F"/>
+        <w:spacing w:after="0" w:line="285" w:lineRule="atLeast"/>
+        <w:rPr>
+          <w:rFonts w:ascii="Consolas" w:eastAsia="Times New Roman" w:hAnsi="Consolas" w:cs="Times New Roman"/>
+          <w:color w:val="CCCCCC"/>
+          <w:sz w:val="21"/>
+          <w:szCs w:val="21"/>
+          <w:lang w:val="hr-HR" w:eastAsia="hr-HR"/>
+        </w:rPr>
+      </w:pPr>
+      <w:r>
+        <w:rPr>
+          <w:rFonts w:ascii="Consolas" w:eastAsia="Times New Roman" w:hAnsi="Consolas" w:cs="Times New Roman"/>
+          <w:color w:val="CCCCCC"/>
+          <w:sz w:val="21"/>
+          <w:szCs w:val="21"/>
+          <w:lang w:val="hr-HR" w:eastAsia="hr-HR"/>
+        </w:rPr>
+        <w:t>     </w:t>
+      </w:r>
+      <w:r>
+        <w:rPr>
+          <w:rFonts w:ascii="Consolas" w:eastAsia="Times New Roman" w:hAnsi="Consolas" w:cs="Times New Roman"/>
+          <w:color w:val="9CDCFE"/>
+          <w:sz w:val="21"/>
+          <w:szCs w:val="21"/>
+          <w:lang w:val="hr-HR" w:eastAsia="hr-HR"/>
+        </w:rPr>
+        <w:t>"district"</w:t>
+      </w:r>
+      <w:r>
+        <w:rPr>
+          <w:rFonts w:ascii="Consolas" w:eastAsia="Times New Roman" w:hAnsi="Consolas" w:cs="Times New Roman"/>
+          <w:color w:val="CCCCCC"/>
+          <w:sz w:val="21"/>
+          <w:szCs w:val="21"/>
+          <w:lang w:val="hr-HR" w:eastAsia="hr-HR"/>
+        </w:rPr>
+        <w:t xml:space="preserve">: </w:t>
+      </w:r>
+      <w:r>
+        <w:rPr>
+          <w:rFonts w:ascii="Consolas" w:eastAsia="Times New Roman" w:hAnsi="Consolas" w:cs="Times New Roman"/>
+          <w:color w:val="CE9178"/>
+          <w:sz w:val="21"/>
+          <w:szCs w:val="21"/>
+          <w:lang w:val="hr-HR" w:eastAsia="hr-HR"/>
+        </w:rPr>
+        <w:t>"Virovitičko-podravska"</w:t>
+      </w:r>
+      <w:r>
+        <w:rPr>
+          <w:rFonts w:ascii="Consolas" w:eastAsia="Times New Roman" w:hAnsi="Consolas" w:cs="Times New Roman"/>
+          <w:color w:val="CCCCCC"/>
+          <w:sz w:val="21"/>
+          <w:szCs w:val="21"/>
+          <w:lang w:val="hr-HR" w:eastAsia="hr-HR"/>
+        </w:rPr>
+        <w:t>,</w:t>
+      </w:r>
+    </w:p>
+    <w:p>
+      <w:pPr>
+        <w:shd w:val="clear" w:color="auto" w:fill="1F1F1F"/>
+        <w:spacing w:after="0" w:line="285" w:lineRule="atLeast"/>
+        <w:rPr>
+          <w:rFonts w:ascii="Consolas" w:eastAsia="Times New Roman" w:hAnsi="Consolas" w:cs="Times New Roman"/>
+          <w:color w:val="CCCCCC"/>
+          <w:sz w:val="21"/>
+          <w:szCs w:val="21"/>
+          <w:lang w:val="hr-HR" w:eastAsia="hr-HR"/>
+        </w:rPr>
+      </w:pPr>
+      <w:r>
+        <w:rPr>
+          <w:rFonts w:ascii="Consolas" w:eastAsia="Times New Roman" w:hAnsi="Consolas" w:cs="Times New Roman"/>
+          <w:color w:val="CCCCCC"/>
+          <w:sz w:val="21"/>
+          <w:szCs w:val="21"/>
+          <w:lang w:val="hr-HR" w:eastAsia="hr-HR"/>
+        </w:rPr>
+        <w:t>     </w:t>
+      </w:r>
+      <w:r>
+        <w:rPr>
+          <w:rFonts w:ascii="Consolas" w:eastAsia="Times New Roman" w:hAnsi="Consolas" w:cs="Times New Roman"/>
+          <w:color w:val="9CDCFE"/>
+          <w:sz w:val="21"/>
+          <w:szCs w:val="21"/>
+          <w:lang w:val="hr-HR" w:eastAsia="hr-HR"/>
+        </w:rPr>
+        <w:t>"population"</w:t>
+      </w:r>
+      <w:r>
+        <w:rPr>
+          <w:rFonts w:ascii="Consolas" w:eastAsia="Times New Roman" w:hAnsi="Consolas" w:cs="Times New Roman"/>
+          <w:color w:val="CCCCCC"/>
+          <w:sz w:val="21"/>
+          <w:szCs w:val="21"/>
+          <w:lang w:val="hr-HR" w:eastAsia="hr-HR"/>
+        </w:rPr>
+        <w:t xml:space="preserve">: </w:t>
+      </w:r>
+      <w:r>
+        <w:rPr>
+          <w:rFonts w:ascii="Consolas" w:eastAsia="Times New Roman" w:hAnsi="Consolas" w:cs="Times New Roman"/>
+          <w:color w:val="B5CEA8"/>
+          <w:sz w:val="21"/>
+          <w:szCs w:val="21"/>
+          <w:lang w:val="hr-HR" w:eastAsia="hr-HR"/>
+        </w:rPr>
+        <w:t>368</w:t>
+      </w:r>
+    </w:p>
+    <w:p>
+      <w:pPr>
+        <w:shd w:val="clear" w:color="auto" w:fill="1F1F1F"/>
+        <w:spacing w:after="0" w:line="285" w:lineRule="atLeast"/>
+        <w:rPr>
+          <w:rFonts w:ascii="Consolas" w:eastAsia="Times New Roman" w:hAnsi="Consolas" w:cs="Times New Roman"/>
+          <w:color w:val="CCCCCC"/>
+          <w:sz w:val="21"/>
+          <w:szCs w:val="21"/>
+          <w:lang w:val="hr-HR" w:eastAsia="hr-HR"/>
+        </w:rPr>
+      </w:pPr>
+      <w:r>
+        <w:rPr>
+          <w:rFonts w:ascii="Consolas" w:eastAsia="Times New Roman" w:hAnsi="Consolas" w:cs="Times New Roman"/>
+          <w:color w:val="CCCCCC"/>
+          <w:sz w:val="21"/>
+          <w:szCs w:val="21"/>
+          <w:lang w:val="hr-HR" w:eastAsia="hr-HR"/>
+        </w:rPr>
+        <w:t>    },</w:t>
+      </w:r>
+    </w:p>
+    <w:p>
+      <w:pPr>
+        <w:shd w:val="clear" w:color="auto" w:fill="1F1F1F"/>
+        <w:spacing w:after="0" w:line="285" w:lineRule="atLeast"/>
+        <w:rPr>
+          <w:rFonts w:ascii="Consolas" w:eastAsia="Times New Roman" w:hAnsi="Consolas" w:cs="Times New Roman"/>
+          <w:color w:val="CCCCCC"/>
+          <w:sz w:val="21"/>
+          <w:szCs w:val="21"/>
+          <w:lang w:val="hr-HR" w:eastAsia="hr-HR"/>
+        </w:rPr>
+      </w:pPr>
+      <w:r>
+        <w:rPr>
+          <w:rFonts w:ascii="Consolas" w:eastAsia="Times New Roman" w:hAnsi="Consolas" w:cs="Times New Roman"/>
+          <w:color w:val="CCCCCC"/>
+          <w:sz w:val="21"/>
+          <w:szCs w:val="21"/>
+          <w:lang w:val="hr-HR" w:eastAsia="hr-HR"/>
+        </w:rPr>
+        <w:t>    {</w:t>
+      </w:r>
+    </w:p>
+    <w:p>
+      <w:pPr>
+        <w:shd w:val="clear" w:color="auto" w:fill="1F1F1F"/>
+        <w:spacing w:after="0" w:line="285" w:lineRule="atLeast"/>
+        <w:rPr>
+          <w:rFonts w:ascii="Consolas" w:eastAsia="Times New Roman" w:hAnsi="Consolas" w:cs="Times New Roman"/>
+          <w:color w:val="CCCCCC"/>
+          <w:sz w:val="21"/>
+          <w:szCs w:val="21"/>
+          <w:lang w:val="hr-HR" w:eastAsia="hr-HR"/>
+        </w:rPr>
+      </w:pPr>
+      <w:r>
+        <w:rPr>
+          <w:rFonts w:ascii="Consolas" w:eastAsia="Times New Roman" w:hAnsi="Consolas" w:cs="Times New Roman"/>
+          <w:color w:val="CCCCCC"/>
+          <w:sz w:val="21"/>
+          <w:szCs w:val="21"/>
+          <w:lang w:val="hr-HR" w:eastAsia="hr-HR"/>
+        </w:rPr>
+        <w:t>     </w:t>
+      </w:r>
+      <w:r>
+        <w:rPr>
+          <w:rFonts w:ascii="Consolas" w:eastAsia="Times New Roman" w:hAnsi="Consolas" w:cs="Times New Roman"/>
+          <w:color w:val="9CDCFE"/>
+          <w:sz w:val="21"/>
+          <w:szCs w:val="21"/>
+          <w:lang w:val="hr-HR" w:eastAsia="hr-HR"/>
+        </w:rPr>
+        <w:t>"district"</w:t>
+      </w:r>
+      <w:r>
+        <w:rPr>
+          <w:rFonts w:ascii="Consolas" w:eastAsia="Times New Roman" w:hAnsi="Consolas" w:cs="Times New Roman"/>
+          <w:color w:val="CCCCCC"/>
+          <w:sz w:val="21"/>
+          <w:szCs w:val="21"/>
+          <w:lang w:val="hr-HR" w:eastAsia="hr-HR"/>
+        </w:rPr>
+        <w:t xml:space="preserve">: </w:t>
+      </w:r>
+      <w:r>
+        <w:rPr>
+          <w:rFonts w:ascii="Consolas" w:eastAsia="Times New Roman" w:hAnsi="Consolas" w:cs="Times New Roman"/>
+          <w:color w:val="CE9178"/>
+          <w:sz w:val="21"/>
+          <w:szCs w:val="21"/>
+          <w:lang w:val="hr-HR" w:eastAsia="hr-HR"/>
+        </w:rPr>
+        <w:t>"Požeško-slavonska"</w:t>
+      </w:r>
+      <w:r>
+        <w:rPr>
+          <w:rFonts w:ascii="Consolas" w:eastAsia="Times New Roman" w:hAnsi="Consolas" w:cs="Times New Roman"/>
+          <w:color w:val="CCCCCC"/>
+          <w:sz w:val="21"/>
+          <w:szCs w:val="21"/>
+          <w:lang w:val="hr-HR" w:eastAsia="hr-HR"/>
+        </w:rPr>
+        <w:t>,</w:t>
+      </w:r>
+    </w:p>
+    <w:p>
+      <w:pPr>
+        <w:shd w:val="clear" w:color="auto" w:fill="1F1F1F"/>
+        <w:spacing w:after="0" w:line="285" w:lineRule="atLeast"/>
+        <w:rPr>
+          <w:rFonts w:ascii="Consolas" w:eastAsia="Times New Roman" w:hAnsi="Consolas" w:cs="Times New Roman"/>
+          <w:color w:val="CCCCCC"/>
+          <w:sz w:val="21"/>
+          <w:szCs w:val="21"/>
+          <w:lang w:val="hr-HR" w:eastAsia="hr-HR"/>
+        </w:rPr>
+      </w:pPr>
+      <w:r>
+        <w:rPr>
+          <w:rFonts w:ascii="Consolas" w:eastAsia="Times New Roman" w:hAnsi="Consolas" w:cs="Times New Roman"/>
+          <w:color w:val="CCCCCC"/>
+          <w:sz w:val="21"/>
+          <w:szCs w:val="21"/>
+          <w:lang w:val="hr-HR" w:eastAsia="hr-HR"/>
+        </w:rPr>
+        <w:t>     </w:t>
+      </w:r>
+      <w:r>
+        <w:rPr>
+          <w:rFonts w:ascii="Consolas" w:eastAsia="Times New Roman" w:hAnsi="Consolas" w:cs="Times New Roman"/>
+          <w:color w:val="9CDCFE"/>
+          <w:sz w:val="21"/>
+          <w:szCs w:val="21"/>
+          <w:lang w:val="hr-HR" w:eastAsia="hr-HR"/>
+        </w:rPr>
+        <w:t>"population"</w:t>
+      </w:r>
+      <w:r>
+        <w:rPr>
+          <w:rFonts w:ascii="Consolas" w:eastAsia="Times New Roman" w:hAnsi="Consolas" w:cs="Times New Roman"/>
+          <w:color w:val="CCCCCC"/>
+          <w:sz w:val="21"/>
+          <w:szCs w:val="21"/>
+          <w:lang w:val="hr-HR" w:eastAsia="hr-HR"/>
+        </w:rPr>
+        <w:t xml:space="preserve">: </w:t>
+      </w:r>
+      <w:r>
+        <w:rPr>
+          <w:rFonts w:ascii="Consolas" w:eastAsia="Times New Roman" w:hAnsi="Consolas" w:cs="Times New Roman"/>
+          <w:color w:val="B5CEA8"/>
+          <w:sz w:val="21"/>
+          <w:szCs w:val="21"/>
+          <w:lang w:val="hr-HR" w:eastAsia="hr-HR"/>
+        </w:rPr>
+        <w:t>5042</w:t>
+      </w:r>
+    </w:p>
+    <w:p>
+      <w:pPr>
+        <w:shd w:val="clear" w:color="auto" w:fill="1F1F1F"/>
+        <w:spacing w:after="0" w:line="285" w:lineRule="atLeast"/>
+        <w:rPr>
+          <w:rFonts w:ascii="Consolas" w:eastAsia="Times New Roman" w:hAnsi="Consolas" w:cs="Times New Roman"/>
+          <w:color w:val="CCCCCC"/>
+          <w:sz w:val="21"/>
+          <w:szCs w:val="21"/>
+          <w:lang w:val="hr-HR" w:eastAsia="hr-HR"/>
+        </w:rPr>
+      </w:pPr>
+      <w:r>
+        <w:rPr>
+          <w:rFonts w:ascii="Consolas" w:eastAsia="Times New Roman" w:hAnsi="Consolas" w:cs="Times New Roman"/>
+          <w:color w:val="CCCCCC"/>
+          <w:sz w:val="21"/>
+          <w:szCs w:val="21"/>
+          <w:lang w:val="hr-HR" w:eastAsia="hr-HR"/>
+        </w:rPr>
+        <w:t>    },</w:t>
+      </w:r>
+    </w:p>
+    <w:p>
+      <w:pPr>
+        <w:shd w:val="clear" w:color="auto" w:fill="1F1F1F"/>
+        <w:spacing w:after="0" w:line="285" w:lineRule="atLeast"/>
+        <w:rPr>
+          <w:rFonts w:ascii="Consolas" w:eastAsia="Times New Roman" w:hAnsi="Consolas" w:cs="Times New Roman"/>
+          <w:color w:val="CCCCCC"/>
+          <w:sz w:val="21"/>
+          <w:szCs w:val="21"/>
+          <w:lang w:val="hr-HR" w:eastAsia="hr-HR"/>
+        </w:rPr>
+      </w:pPr>
+      <w:r>
+        <w:rPr>
+          <w:rFonts w:ascii="Consolas" w:eastAsia="Times New Roman" w:hAnsi="Consolas" w:cs="Times New Roman"/>
+          <w:color w:val="CCCCCC"/>
+          <w:sz w:val="21"/>
+          <w:szCs w:val="21"/>
+          <w:lang w:val="hr-HR" w:eastAsia="hr-HR"/>
+        </w:rPr>
+        <w:t>    {</w:t>
+      </w:r>
+    </w:p>
+    <w:p>
+      <w:pPr>
+        <w:shd w:val="clear" w:color="auto" w:fill="1F1F1F"/>
+        <w:spacing w:after="0" w:line="285" w:lineRule="atLeast"/>
+        <w:rPr>
+          <w:rFonts w:ascii="Consolas" w:eastAsia="Times New Roman" w:hAnsi="Consolas" w:cs="Times New Roman"/>
+          <w:color w:val="CCCCCC"/>
+          <w:sz w:val="21"/>
+          <w:szCs w:val="21"/>
+          <w:lang w:val="hr-HR" w:eastAsia="hr-HR"/>
+        </w:rPr>
+      </w:pPr>
+      <w:r>
+        <w:rPr>
+          <w:rFonts w:ascii="Consolas" w:eastAsia="Times New Roman" w:hAnsi="Consolas" w:cs="Times New Roman"/>
+          <w:color w:val="CCCCCC"/>
+          <w:sz w:val="21"/>
+          <w:szCs w:val="21"/>
+          <w:lang w:val="hr-HR" w:eastAsia="hr-HR"/>
+        </w:rPr>
+        <w:t>     </w:t>
+      </w:r>
+      <w:r>
+        <w:rPr>
+          <w:rFonts w:ascii="Consolas" w:eastAsia="Times New Roman" w:hAnsi="Consolas" w:cs="Times New Roman"/>
+          <w:color w:val="9CDCFE"/>
+          <w:sz w:val="21"/>
+          <w:szCs w:val="21"/>
+          <w:lang w:val="hr-HR" w:eastAsia="hr-HR"/>
+        </w:rPr>
+        <w:t>"district"</w:t>
+      </w:r>
+      <w:r>
+        <w:rPr>
+          <w:rFonts w:ascii="Consolas" w:eastAsia="Times New Roman" w:hAnsi="Consolas" w:cs="Times New Roman"/>
+          <w:color w:val="CCCCCC"/>
+          <w:sz w:val="21"/>
+          <w:szCs w:val="21"/>
+          <w:lang w:val="hr-HR" w:eastAsia="hr-HR"/>
+        </w:rPr>
+        <w:t xml:space="preserve">: </w:t>
+      </w:r>
+      <w:r>
+        <w:rPr>
+          <w:rFonts w:ascii="Consolas" w:eastAsia="Times New Roman" w:hAnsi="Consolas" w:cs="Times New Roman"/>
+          <w:color w:val="CE9178"/>
+          <w:sz w:val="21"/>
+          <w:szCs w:val="21"/>
+          <w:lang w:val="hr-HR" w:eastAsia="hr-HR"/>
+        </w:rPr>
+        <w:t>"Brodsko-posavska"</w:t>
+      </w:r>
+      <w:r>
+        <w:rPr>
+          <w:rFonts w:ascii="Consolas" w:eastAsia="Times New Roman" w:hAnsi="Consolas" w:cs="Times New Roman"/>
+          <w:color w:val="CCCCCC"/>
+          <w:sz w:val="21"/>
+          <w:szCs w:val="21"/>
+          <w:lang w:val="hr-HR" w:eastAsia="hr-HR"/>
+        </w:rPr>
+        <w:t>,</w:t>
+      </w:r>
+    </w:p>
+    <w:p>
+      <w:pPr>
+        <w:shd w:val="clear" w:color="auto" w:fill="1F1F1F"/>
+        <w:spacing w:after="0" w:line="285" w:lineRule="atLeast"/>
+        <w:rPr>
+          <w:rFonts w:ascii="Consolas" w:eastAsia="Times New Roman" w:hAnsi="Consolas" w:cs="Times New Roman"/>
+          <w:color w:val="CCCCCC"/>
+          <w:sz w:val="21"/>
+          <w:szCs w:val="21"/>
+          <w:lang w:val="hr-HR" w:eastAsia="hr-HR"/>
+        </w:rPr>
+      </w:pPr>
+      <w:r>
+        <w:rPr>
+          <w:rFonts w:ascii="Consolas" w:eastAsia="Times New Roman" w:hAnsi="Consolas" w:cs="Times New Roman"/>
+          <w:color w:val="CCCCCC"/>
+          <w:sz w:val="21"/>
+          <w:szCs w:val="21"/>
+          <w:lang w:val="hr-HR" w:eastAsia="hr-HR"/>
+        </w:rPr>
+        <w:t>     </w:t>
+      </w:r>
+      <w:r>
+        <w:rPr>
+          <w:rFonts w:ascii="Consolas" w:eastAsia="Times New Roman" w:hAnsi="Consolas" w:cs="Times New Roman"/>
+          <w:color w:val="9CDCFE"/>
+          <w:sz w:val="21"/>
+          <w:szCs w:val="21"/>
+          <w:lang w:val="hr-HR" w:eastAsia="hr-HR"/>
+        </w:rPr>
+        <w:t>"population"</w:t>
+      </w:r>
+      <w:r>
+        <w:rPr>
+          <w:rFonts w:ascii="Consolas" w:eastAsia="Times New Roman" w:hAnsi="Consolas" w:cs="Times New Roman"/>
+          <w:color w:val="CCCCCC"/>
+          <w:sz w:val="21"/>
+          <w:szCs w:val="21"/>
+          <w:lang w:val="hr-HR" w:eastAsia="hr-HR"/>
+        </w:rPr>
+        <w:t xml:space="preserve">: </w:t>
+      </w:r>
+      <w:r>
+        <w:rPr>
+          <w:rFonts w:ascii="Consolas" w:eastAsia="Times New Roman" w:hAnsi="Consolas" w:cs="Times New Roman"/>
+          <w:color w:val="B5CEA8"/>
+          <w:sz w:val="21"/>
+          <w:szCs w:val="21"/>
+          <w:lang w:val="hr-HR" w:eastAsia="hr-HR"/>
+        </w:rPr>
+        <w:t>3000</w:t>
+      </w:r>
+    </w:p>
+    <w:p>
+      <w:pPr>
+        <w:shd w:val="clear" w:color="auto" w:fill="1F1F1F"/>
+        <w:spacing w:after="0" w:line="285" w:lineRule="atLeast"/>
+        <w:rPr>
+          <w:rFonts w:ascii="Consolas" w:eastAsia="Times New Roman" w:hAnsi="Consolas" w:cs="Times New Roman"/>
+          <w:color w:val="CCCCCC"/>
+          <w:sz w:val="21"/>
+          <w:szCs w:val="21"/>
+          <w:lang w:val="hr-HR" w:eastAsia="hr-HR"/>
+        </w:rPr>
+      </w:pPr>
+      <w:r>
+        <w:rPr>
+          <w:rFonts w:ascii="Consolas" w:eastAsia="Times New Roman" w:hAnsi="Consolas" w:cs="Times New Roman"/>
+          <w:color w:val="CCCCCC"/>
+          <w:sz w:val="21"/>
+          <w:szCs w:val="21"/>
+          <w:lang w:val="hr-HR" w:eastAsia="hr-HR"/>
+        </w:rPr>
+        <w:t>    },</w:t>
+      </w:r>
+    </w:p>
+    <w:p>
+      <w:pPr>
+        <w:shd w:val="clear" w:color="auto" w:fill="1F1F1F"/>
+        <w:spacing w:after="0" w:line="285" w:lineRule="atLeast"/>
+        <w:rPr>
+          <w:rFonts w:ascii="Consolas" w:eastAsia="Times New Roman" w:hAnsi="Consolas" w:cs="Times New Roman"/>
+          <w:color w:val="CCCCCC"/>
+          <w:sz w:val="21"/>
+          <w:szCs w:val="21"/>
+          <w:lang w:val="hr-HR" w:eastAsia="hr-HR"/>
+        </w:rPr>
+      </w:pPr>
+      <w:r>
+        <w:rPr>
+          <w:rFonts w:ascii="Consolas" w:eastAsia="Times New Roman" w:hAnsi="Consolas" w:cs="Times New Roman"/>
+          <w:color w:val="CCCCCC"/>
+          <w:sz w:val="21"/>
+          <w:szCs w:val="21"/>
+          <w:lang w:val="hr-HR" w:eastAsia="hr-HR"/>
+        </w:rPr>
+        <w:t>    {</w:t>
+      </w:r>
+    </w:p>
+    <w:p>
+      <w:pPr>
+        <w:shd w:val="clear" w:color="auto" w:fill="1F1F1F"/>
+        <w:spacing w:after="0" w:line="285" w:lineRule="atLeast"/>
+        <w:rPr>
+          <w:rFonts w:ascii="Consolas" w:eastAsia="Times New Roman" w:hAnsi="Consolas" w:cs="Times New Roman"/>
+          <w:color w:val="CCCCCC"/>
+          <w:sz w:val="21"/>
+          <w:szCs w:val="21"/>
+          <w:lang w:val="hr-HR" w:eastAsia="hr-HR"/>
+        </w:rPr>
+      </w:pPr>
+      <w:r>
+        <w:rPr>
+          <w:rFonts w:ascii="Consolas" w:eastAsia="Times New Roman" w:hAnsi="Consolas" w:cs="Times New Roman"/>
+          <w:color w:val="CCCCCC"/>
+          <w:sz w:val="21"/>
+          <w:szCs w:val="21"/>
+          <w:lang w:val="hr-HR" w:eastAsia="hr-HR"/>
+        </w:rPr>
+        <w:t>     </w:t>
+      </w:r>
+      <w:r>
+        <w:rPr>
+          <w:rFonts w:ascii="Consolas" w:eastAsia="Times New Roman" w:hAnsi="Consolas" w:cs="Times New Roman"/>
+          <w:color w:val="9CDCFE"/>
+          <w:sz w:val="21"/>
+          <w:szCs w:val="21"/>
+          <w:lang w:val="hr-HR" w:eastAsia="hr-HR"/>
+        </w:rPr>
+        <w:t>"district"</w:t>
+      </w:r>
+      <w:r>
+        <w:rPr>
+          <w:rFonts w:ascii="Consolas" w:eastAsia="Times New Roman" w:hAnsi="Consolas" w:cs="Times New Roman"/>
+          <w:color w:val="CCCCCC"/>
+          <w:sz w:val="21"/>
+          <w:szCs w:val="21"/>
+          <w:lang w:val="hr-HR" w:eastAsia="hr-HR"/>
+        </w:rPr>
+        <w:t xml:space="preserve">: </w:t>
+      </w:r>
+      <w:r>
+        <w:rPr>
+          <w:rFonts w:ascii="Consolas" w:eastAsia="Times New Roman" w:hAnsi="Consolas" w:cs="Times New Roman"/>
+          <w:color w:val="CE9178"/>
+          <w:sz w:val="21"/>
+          <w:szCs w:val="21"/>
+          <w:lang w:val="hr-HR" w:eastAsia="hr-HR"/>
+        </w:rPr>
+        <w:t>"Zadarska"</w:t>
+      </w:r>
+      <w:r>
+        <w:rPr>
+          <w:rFonts w:ascii="Consolas" w:eastAsia="Times New Roman" w:hAnsi="Consolas" w:cs="Times New Roman"/>
+          <w:color w:val="CCCCCC"/>
+          <w:sz w:val="21"/>
+          <w:szCs w:val="21"/>
+          <w:lang w:val="hr-HR" w:eastAsia="hr-HR"/>
+        </w:rPr>
+        <w:t>,</w:t>
+      </w:r>
+    </w:p>
+    <w:p>
+      <w:pPr>
+        <w:shd w:val="clear" w:color="auto" w:fill="1F1F1F"/>
+        <w:spacing w:after="0" w:line="285" w:lineRule="atLeast"/>
+        <w:rPr>
+          <w:rFonts w:ascii="Consolas" w:eastAsia="Times New Roman" w:hAnsi="Consolas" w:cs="Times New Roman"/>
+          <w:color w:val="CCCCCC"/>
+          <w:sz w:val="21"/>
+          <w:szCs w:val="21"/>
+          <w:lang w:val="hr-HR" w:eastAsia="hr-HR"/>
+        </w:rPr>
+      </w:pPr>
+      <w:r>
+        <w:rPr>
+          <w:rFonts w:ascii="Consolas" w:eastAsia="Times New Roman" w:hAnsi="Consolas" w:cs="Times New Roman"/>
+          <w:color w:val="CCCCCC"/>
+          <w:sz w:val="21"/>
+          <w:szCs w:val="21"/>
+          <w:lang w:val="hr-HR" w:eastAsia="hr-HR"/>
+        </w:rPr>
+        <w:t>     </w:t>
+      </w:r>
+      <w:r>
+        <w:rPr>
+          <w:rFonts w:ascii="Consolas" w:eastAsia="Times New Roman" w:hAnsi="Consolas" w:cs="Times New Roman"/>
+          <w:color w:val="9CDCFE"/>
+          <w:sz w:val="21"/>
+          <w:szCs w:val="21"/>
+          <w:lang w:val="hr-HR" w:eastAsia="hr-HR"/>
+        </w:rPr>
+        <w:t>"population"</w:t>
+      </w:r>
+      <w:r>
+        <w:rPr>
+          <w:rFonts w:ascii="Consolas" w:eastAsia="Times New Roman" w:hAnsi="Consolas" w:cs="Times New Roman"/>
+          <w:color w:val="CCCCCC"/>
+          <w:sz w:val="21"/>
+          <w:szCs w:val="21"/>
+          <w:lang w:val="hr-HR" w:eastAsia="hr-HR"/>
+        </w:rPr>
+        <w:t xml:space="preserve">: </w:t>
+      </w:r>
+      <w:r>
+        <w:rPr>
+          <w:rFonts w:ascii="Consolas" w:eastAsia="Times New Roman" w:hAnsi="Consolas" w:cs="Times New Roman"/>
+          <w:color w:val="B5CEA8"/>
+          <w:sz w:val="21"/>
+          <w:szCs w:val="21"/>
+          <w:lang w:val="hr-HR" w:eastAsia="hr-HR"/>
+        </w:rPr>
+        <w:t>41</w:t>
+      </w:r>
+    </w:p>
+    <w:p>
+      <w:pPr>
+        <w:shd w:val="clear" w:color="auto" w:fill="1F1F1F"/>
+        <w:spacing w:after="0" w:line="285" w:lineRule="atLeast"/>
+        <w:rPr>
+          <w:rFonts w:ascii="Consolas" w:eastAsia="Times New Roman" w:hAnsi="Consolas" w:cs="Times New Roman"/>
+          <w:color w:val="CCCCCC"/>
+          <w:sz w:val="21"/>
+          <w:szCs w:val="21"/>
+          <w:lang w:val="hr-HR" w:eastAsia="hr-HR"/>
+        </w:rPr>
+      </w:pPr>
+      <w:r>
+        <w:rPr>
+          <w:rFonts w:ascii="Consolas" w:eastAsia="Times New Roman" w:hAnsi="Consolas" w:cs="Times New Roman"/>
+          <w:color w:val="CCCCCC"/>
+          <w:sz w:val="21"/>
+          <w:szCs w:val="21"/>
+          <w:lang w:val="hr-HR" w:eastAsia="hr-HR"/>
+        </w:rPr>
+        <w:t>    },</w:t>
+      </w:r>
+    </w:p>
+    <w:p>
+      <w:pPr>
+        <w:shd w:val="clear" w:color="auto" w:fill="1F1F1F"/>
+        <w:spacing w:after="0" w:line="285" w:lineRule="atLeast"/>
+        <w:rPr>
+          <w:rFonts w:ascii="Consolas" w:eastAsia="Times New Roman" w:hAnsi="Consolas" w:cs="Times New Roman"/>
+          <w:color w:val="CCCCCC"/>
+          <w:sz w:val="21"/>
+          <w:szCs w:val="21"/>
+          <w:lang w:val="hr-HR" w:eastAsia="hr-HR"/>
+        </w:rPr>
+      </w:pPr>
+      <w:r>
+        <w:rPr>
+          <w:rFonts w:ascii="Consolas" w:eastAsia="Times New Roman" w:hAnsi="Consolas" w:cs="Times New Roman"/>
+          <w:color w:val="CCCCCC"/>
+          <w:sz w:val="21"/>
+          <w:szCs w:val="21"/>
+          <w:lang w:val="hr-HR" w:eastAsia="hr-HR"/>
+        </w:rPr>
+        <w:t>    {</w:t>
+      </w:r>
+    </w:p>
+    <w:p>
+      <w:pPr>
+        <w:shd w:val="clear" w:color="auto" w:fill="1F1F1F"/>
+        <w:spacing w:after="0" w:line="285" w:lineRule="atLeast"/>
+        <w:rPr>
+          <w:rFonts w:ascii="Consolas" w:eastAsia="Times New Roman" w:hAnsi="Consolas" w:cs="Times New Roman"/>
+          <w:color w:val="CCCCCC"/>
+          <w:sz w:val="21"/>
+          <w:szCs w:val="21"/>
+          <w:lang w:val="hr-HR" w:eastAsia="hr-HR"/>
+        </w:rPr>
+      </w:pPr>
+      <w:r>
+        <w:rPr>
+          <w:rFonts w:ascii="Consolas" w:eastAsia="Times New Roman" w:hAnsi="Consolas" w:cs="Times New Roman"/>
+          <w:color w:val="CCCCCC"/>
+          <w:sz w:val="21"/>
+          <w:szCs w:val="21"/>
+          <w:lang w:val="hr-HR" w:eastAsia="hr-HR"/>
+        </w:rPr>
+        <w:t>     </w:t>
+      </w:r>
+      <w:r>
+        <w:rPr>
+          <w:rFonts w:ascii="Consolas" w:eastAsia="Times New Roman" w:hAnsi="Consolas" w:cs="Times New Roman"/>
+          <w:color w:val="9CDCFE"/>
+          <w:sz w:val="21"/>
+          <w:szCs w:val="21"/>
+          <w:lang w:val="hr-HR" w:eastAsia="hr-HR"/>
+        </w:rPr>
+        <w:t>"district"</w:t>
+      </w:r>
+      <w:r>
+        <w:rPr>
+          <w:rFonts w:ascii="Consolas" w:eastAsia="Times New Roman" w:hAnsi="Consolas" w:cs="Times New Roman"/>
+          <w:color w:val="CCCCCC"/>
+          <w:sz w:val="21"/>
+          <w:szCs w:val="21"/>
+          <w:lang w:val="hr-HR" w:eastAsia="hr-HR"/>
+        </w:rPr>
+        <w:t xml:space="preserve">: </w:t>
+      </w:r>
+      <w:r>
+        <w:rPr>
+          <w:rFonts w:ascii="Consolas" w:eastAsia="Times New Roman" w:hAnsi="Consolas" w:cs="Times New Roman"/>
+          <w:color w:val="CE9178"/>
+          <w:sz w:val="21"/>
+          <w:szCs w:val="21"/>
+          <w:lang w:val="hr-HR" w:eastAsia="hr-HR"/>
+        </w:rPr>
+        <w:t>"Osječko-baranjska"</w:t>
+      </w:r>
+      <w:r>
+        <w:rPr>
+          <w:rFonts w:ascii="Consolas" w:eastAsia="Times New Roman" w:hAnsi="Consolas" w:cs="Times New Roman"/>
+          <w:color w:val="CCCCCC"/>
+          <w:sz w:val="21"/>
+          <w:szCs w:val="21"/>
+          <w:lang w:val="hr-HR" w:eastAsia="hr-HR"/>
+        </w:rPr>
+        <w:t>,</w:t>
+      </w:r>
+    </w:p>
+    <w:p>
+      <w:pPr>
+        <w:shd w:val="clear" w:color="auto" w:fill="1F1F1F"/>
+        <w:spacing w:after="0" w:line="285" w:lineRule="atLeast"/>
+        <w:rPr>
+          <w:rFonts w:ascii="Consolas" w:eastAsia="Times New Roman" w:hAnsi="Consolas" w:cs="Times New Roman"/>
+          <w:color w:val="CCCCCC"/>
+          <w:sz w:val="21"/>
+          <w:szCs w:val="21"/>
+          <w:lang w:val="hr-HR" w:eastAsia="hr-HR"/>
+        </w:rPr>
+      </w:pPr>
+      <w:r>
+        <w:rPr>
+          <w:rFonts w:ascii="Consolas" w:eastAsia="Times New Roman" w:hAnsi="Consolas" w:cs="Times New Roman"/>
+          <w:color w:val="CCCCCC"/>
+          <w:sz w:val="21"/>
+          <w:szCs w:val="21"/>
+          <w:lang w:val="hr-HR" w:eastAsia="hr-HR"/>
+        </w:rPr>
+        <w:t>     </w:t>
+      </w:r>
+      <w:r>
+        <w:rPr>
+          <w:rFonts w:ascii="Consolas" w:eastAsia="Times New Roman" w:hAnsi="Consolas" w:cs="Times New Roman"/>
+          <w:color w:val="9CDCFE"/>
+          <w:sz w:val="21"/>
+          <w:szCs w:val="21"/>
+          <w:lang w:val="hr-HR" w:eastAsia="hr-HR"/>
+        </w:rPr>
+        <w:t>"population"</w:t>
+      </w:r>
+      <w:r>
+        <w:rPr>
+          <w:rFonts w:ascii="Consolas" w:eastAsia="Times New Roman" w:hAnsi="Consolas" w:cs="Times New Roman"/>
+          <w:color w:val="CCCCCC"/>
+          <w:sz w:val="21"/>
+          <w:szCs w:val="21"/>
+          <w:lang w:val="hr-HR" w:eastAsia="hr-HR"/>
+        </w:rPr>
+        <w:t>: 15000</w:t>
+      </w:r>
+    </w:p>
+    <w:p>
+      <w:pPr>
+        <w:shd w:val="clear" w:color="auto" w:fill="1F1F1F"/>
+        <w:spacing w:after="0" w:line="285" w:lineRule="atLeast"/>
+        <w:rPr>
+          <w:rFonts w:ascii="Consolas" w:eastAsia="Times New Roman" w:hAnsi="Consolas" w:cs="Times New Roman"/>
+          <w:color w:val="CCCCCC"/>
+          <w:sz w:val="21"/>
+          <w:szCs w:val="21"/>
+          <w:lang w:val="hr-HR" w:eastAsia="hr-HR"/>
+        </w:rPr>
+      </w:pPr>
+      <w:r>
+        <w:rPr>
+          <w:rFonts w:ascii="Consolas" w:eastAsia="Times New Roman" w:hAnsi="Consolas" w:cs="Times New Roman"/>
+          <w:color w:val="CCCCCC"/>
+          <w:sz w:val="21"/>
+          <w:szCs w:val="21"/>
+          <w:lang w:val="hr-HR" w:eastAsia="hr-HR"/>
+        </w:rPr>
+        <w:t>    },</w:t>
+      </w:r>
+    </w:p>
+    <w:p>
+      <w:pPr>
+        <w:shd w:val="clear" w:color="auto" w:fill="1F1F1F"/>
+        <w:spacing w:after="0" w:line="285" w:lineRule="atLeast"/>
+        <w:rPr>
+          <w:rFonts w:ascii="Consolas" w:eastAsia="Times New Roman" w:hAnsi="Consolas" w:cs="Times New Roman"/>
+          <w:color w:val="CCCCCC"/>
+          <w:sz w:val="21"/>
+          <w:szCs w:val="21"/>
+          <w:lang w:val="hr-HR" w:eastAsia="hr-HR"/>
+        </w:rPr>
+      </w:pPr>
+      <w:r>
+        <w:rPr>
+          <w:rFonts w:ascii="Consolas" w:eastAsia="Times New Roman" w:hAnsi="Consolas" w:cs="Times New Roman"/>
+          <w:color w:val="CCCCCC"/>
+          <w:sz w:val="21"/>
+          <w:szCs w:val="21"/>
+          <w:lang w:val="hr-HR" w:eastAsia="hr-HR"/>
+        </w:rPr>
+        <w:t>    {</w:t>
+      </w:r>
+    </w:p>
+    <w:p>
+      <w:pPr>
+        <w:shd w:val="clear" w:color="auto" w:fill="1F1F1F"/>
+        <w:spacing w:after="0" w:line="285" w:lineRule="atLeast"/>
+        <w:rPr>
+          <w:rFonts w:ascii="Consolas" w:eastAsia="Times New Roman" w:hAnsi="Consolas" w:cs="Times New Roman"/>
+          <w:color w:val="CCCCCC"/>
+          <w:sz w:val="21"/>
+          <w:szCs w:val="21"/>
+          <w:lang w:val="hr-HR" w:eastAsia="hr-HR"/>
+        </w:rPr>
+      </w:pPr>
+      <w:r>
+        <w:rPr>
+          <w:rFonts w:ascii="Consolas" w:eastAsia="Times New Roman" w:hAnsi="Consolas" w:cs="Times New Roman"/>
+          <w:color w:val="CCCCCC"/>
+          <w:sz w:val="21"/>
+          <w:szCs w:val="21"/>
+          <w:lang w:val="hr-HR" w:eastAsia="hr-HR"/>
+        </w:rPr>
+        <w:t>     </w:t>
+      </w:r>
+      <w:r>
+        <w:rPr>
+          <w:rFonts w:ascii="Consolas" w:eastAsia="Times New Roman" w:hAnsi="Consolas" w:cs="Times New Roman"/>
+          <w:color w:val="9CDCFE"/>
+          <w:sz w:val="21"/>
+          <w:szCs w:val="21"/>
+          <w:lang w:val="hr-HR" w:eastAsia="hr-HR"/>
+        </w:rPr>
+        <w:t>"district"</w:t>
+      </w:r>
+      <w:r>
+        <w:rPr>
+          <w:rFonts w:ascii="Consolas" w:eastAsia="Times New Roman" w:hAnsi="Consolas" w:cs="Times New Roman"/>
+          <w:color w:val="CCCCCC"/>
+          <w:sz w:val="21"/>
+          <w:szCs w:val="21"/>
+          <w:lang w:val="hr-HR" w:eastAsia="hr-HR"/>
+        </w:rPr>
+        <w:t xml:space="preserve">: </w:t>
+      </w:r>
+      <w:r>
+        <w:rPr>
+          <w:rFonts w:ascii="Consolas" w:eastAsia="Times New Roman" w:hAnsi="Consolas" w:cs="Times New Roman"/>
+          <w:color w:val="CE9178"/>
+          <w:sz w:val="21"/>
+          <w:szCs w:val="21"/>
+          <w:lang w:val="hr-HR" w:eastAsia="hr-HR"/>
+        </w:rPr>
+        <w:t>"Šibensko-kninska"</w:t>
+      </w:r>
+      <w:r>
+        <w:rPr>
+          <w:rFonts w:ascii="Consolas" w:eastAsia="Times New Roman" w:hAnsi="Consolas" w:cs="Times New Roman"/>
+          <w:color w:val="CCCCCC"/>
+          <w:sz w:val="21"/>
+          <w:szCs w:val="21"/>
+          <w:lang w:val="hr-HR" w:eastAsia="hr-HR"/>
+        </w:rPr>
+        <w:t>,</w:t>
+      </w:r>
+    </w:p>
+    <w:p>
+      <w:pPr>
+        <w:shd w:val="clear" w:color="auto" w:fill="1F1F1F"/>
+        <w:spacing w:after="0" w:line="285" w:lineRule="atLeast"/>
+        <w:rPr>
+          <w:rFonts w:ascii="Consolas" w:eastAsia="Times New Roman" w:hAnsi="Consolas" w:cs="Times New Roman"/>
+          <w:color w:val="CCCCCC"/>
+          <w:sz w:val="21"/>
+          <w:szCs w:val="21"/>
+          <w:lang w:val="hr-HR" w:eastAsia="hr-HR"/>
+        </w:rPr>
+      </w:pPr>
+      <w:r>
+        <w:rPr>
+          <w:rFonts w:ascii="Consolas" w:eastAsia="Times New Roman" w:hAnsi="Consolas" w:cs="Times New Roman"/>
+          <w:color w:val="CCCCCC"/>
+          <w:sz w:val="21"/>
+          <w:szCs w:val="21"/>
+          <w:lang w:val="hr-HR" w:eastAsia="hr-HR"/>
+        </w:rPr>
+        <w:t>     </w:t>
+      </w:r>
+      <w:r>
+        <w:rPr>
+          <w:rFonts w:ascii="Consolas" w:eastAsia="Times New Roman" w:hAnsi="Consolas" w:cs="Times New Roman"/>
+          <w:color w:val="9CDCFE"/>
+          <w:sz w:val="21"/>
+          <w:szCs w:val="21"/>
+          <w:lang w:val="hr-HR" w:eastAsia="hr-HR"/>
+        </w:rPr>
+        <w:t>"population"</w:t>
+      </w:r>
+      <w:r>
+        <w:rPr>
+          <w:rFonts w:ascii="Consolas" w:eastAsia="Times New Roman" w:hAnsi="Consolas" w:cs="Times New Roman"/>
+          <w:color w:val="CCCCCC"/>
+          <w:sz w:val="21"/>
+          <w:szCs w:val="21"/>
+          <w:lang w:val="hr-HR" w:eastAsia="hr-HR"/>
+        </w:rPr>
+        <w:t xml:space="preserve">: </w:t>
+      </w:r>
+      <w:r>
+        <w:rPr>
+          <w:rFonts w:ascii="Consolas" w:eastAsia="Times New Roman" w:hAnsi="Consolas" w:cs="Times New Roman"/>
+          <w:color w:val="B5CEA8"/>
+          <w:sz w:val="21"/>
+          <w:szCs w:val="21"/>
+          <w:lang w:val="hr-HR" w:eastAsia="hr-HR"/>
+        </w:rPr>
+        <w:t>2000</w:t>
+      </w:r>
+    </w:p>
+    <w:p>
+      <w:pPr>
+        <w:shd w:val="clear" w:color="auto" w:fill="1F1F1F"/>
+        <w:spacing w:after="0" w:line="285" w:lineRule="atLeast"/>
+        <w:rPr>
+          <w:rFonts w:ascii="Consolas" w:eastAsia="Times New Roman" w:hAnsi="Consolas" w:cs="Times New Roman"/>
+          <w:color w:val="CCCCCC"/>
+          <w:sz w:val="21"/>
+          <w:szCs w:val="21"/>
+          <w:lang w:val="hr-HR" w:eastAsia="hr-HR"/>
+        </w:rPr>
+      </w:pPr>
+      <w:r>
+        <w:rPr>
+          <w:rFonts w:ascii="Consolas" w:eastAsia="Times New Roman" w:hAnsi="Consolas" w:cs="Times New Roman"/>
+          <w:color w:val="CCCCCC"/>
+          <w:sz w:val="21"/>
+          <w:szCs w:val="21"/>
+          <w:lang w:val="hr-HR" w:eastAsia="hr-HR"/>
+        </w:rPr>
+        <w:t>    },</w:t>
+      </w:r>
+    </w:p>
+    <w:p>
+      <w:pPr>
+        <w:shd w:val="clear" w:color="auto" w:fill="1F1F1F"/>
+        <w:spacing w:after="0" w:line="285" w:lineRule="atLeast"/>
+        <w:rPr>
+          <w:rFonts w:ascii="Consolas" w:eastAsia="Times New Roman" w:hAnsi="Consolas" w:cs="Times New Roman"/>
+          <w:color w:val="CCCCCC"/>
+          <w:sz w:val="21"/>
+          <w:szCs w:val="21"/>
+          <w:lang w:val="hr-HR" w:eastAsia="hr-HR"/>
+        </w:rPr>
+      </w:pPr>
+      <w:r>
+        <w:rPr>
+          <w:rFonts w:ascii="Consolas" w:eastAsia="Times New Roman" w:hAnsi="Consolas" w:cs="Times New Roman"/>
+          <w:color w:val="CCCCCC"/>
+          <w:sz w:val="21"/>
+          <w:szCs w:val="21"/>
+          <w:lang w:val="hr-HR" w:eastAsia="hr-HR"/>
+        </w:rPr>
+        <w:t>    {</w:t>
+      </w:r>
+    </w:p>
+    <w:p>
+      <w:pPr>
+        <w:shd w:val="clear" w:color="auto" w:fill="1F1F1F"/>
+        <w:spacing w:after="0" w:line="285" w:lineRule="atLeast"/>
+        <w:rPr>
+          <w:rFonts w:ascii="Consolas" w:eastAsia="Times New Roman" w:hAnsi="Consolas" w:cs="Times New Roman"/>
+          <w:color w:val="CCCCCC"/>
+          <w:sz w:val="21"/>
+          <w:szCs w:val="21"/>
+          <w:lang w:val="hr-HR" w:eastAsia="hr-HR"/>
+        </w:rPr>
+      </w:pPr>
+      <w:r>
+        <w:rPr>
+          <w:rFonts w:ascii="Consolas" w:eastAsia="Times New Roman" w:hAnsi="Consolas" w:cs="Times New Roman"/>
+          <w:color w:val="CCCCCC"/>
+          <w:sz w:val="21"/>
+          <w:szCs w:val="21"/>
+          <w:lang w:val="hr-HR" w:eastAsia="hr-HR"/>
+        </w:rPr>
+        <w:t>     </w:t>
+      </w:r>
+      <w:r>
+        <w:rPr>
+          <w:rFonts w:ascii="Consolas" w:eastAsia="Times New Roman" w:hAnsi="Consolas" w:cs="Times New Roman"/>
+          <w:color w:val="9CDCFE"/>
+          <w:sz w:val="21"/>
+          <w:szCs w:val="21"/>
+          <w:lang w:val="hr-HR" w:eastAsia="hr-HR"/>
+        </w:rPr>
+        <w:t>"district"</w:t>
+      </w:r>
+      <w:r>
+        <w:rPr>
+          <w:rFonts w:ascii="Consolas" w:eastAsia="Times New Roman" w:hAnsi="Consolas" w:cs="Times New Roman"/>
+          <w:color w:val="CCCCCC"/>
+          <w:sz w:val="21"/>
+          <w:szCs w:val="21"/>
+          <w:lang w:val="hr-HR" w:eastAsia="hr-HR"/>
+        </w:rPr>
+        <w:t xml:space="preserve">: </w:t>
+      </w:r>
+      <w:r>
+        <w:rPr>
+          <w:rFonts w:ascii="Consolas" w:eastAsia="Times New Roman" w:hAnsi="Consolas" w:cs="Times New Roman"/>
+          <w:color w:val="CE9178"/>
+          <w:sz w:val="21"/>
+          <w:szCs w:val="21"/>
+          <w:lang w:val="hr-HR" w:eastAsia="hr-HR"/>
+        </w:rPr>
+        <w:t>"Vukovarsko-srijemska"</w:t>
+      </w:r>
+      <w:r>
+        <w:rPr>
+          <w:rFonts w:ascii="Consolas" w:eastAsia="Times New Roman" w:hAnsi="Consolas" w:cs="Times New Roman"/>
+          <w:color w:val="CCCCCC"/>
+          <w:sz w:val="21"/>
+          <w:szCs w:val="21"/>
+          <w:lang w:val="hr-HR" w:eastAsia="hr-HR"/>
+        </w:rPr>
+        <w:t>,</w:t>
+      </w:r>
+    </w:p>
+    <w:p>
+      <w:pPr>
+        <w:shd w:val="clear" w:color="auto" w:fill="1F1F1F"/>
+        <w:spacing w:after="0" w:line="285" w:lineRule="atLeast"/>
+        <w:rPr>
+          <w:rFonts w:ascii="Consolas" w:eastAsia="Times New Roman" w:hAnsi="Consolas" w:cs="Times New Roman"/>
+          <w:color w:val="CCCCCC"/>
+          <w:sz w:val="21"/>
+          <w:szCs w:val="21"/>
+          <w:lang w:val="hr-HR" w:eastAsia="hr-HR"/>
+        </w:rPr>
+      </w:pPr>
+      <w:r>
+        <w:rPr>
+          <w:rFonts w:ascii="Consolas" w:eastAsia="Times New Roman" w:hAnsi="Consolas" w:cs="Times New Roman"/>
+          <w:color w:val="CCCCCC"/>
+          <w:sz w:val="21"/>
+          <w:szCs w:val="21"/>
+          <w:lang w:val="hr-HR" w:eastAsia="hr-HR"/>
+        </w:rPr>
+        <w:t>     </w:t>
+      </w:r>
+      <w:r>
+        <w:rPr>
+          <w:rFonts w:ascii="Consolas" w:eastAsia="Times New Roman" w:hAnsi="Consolas" w:cs="Times New Roman"/>
+          <w:color w:val="9CDCFE"/>
+          <w:sz w:val="21"/>
+          <w:szCs w:val="21"/>
+          <w:lang w:val="hr-HR" w:eastAsia="hr-HR"/>
+        </w:rPr>
+        <w:t>"population"</w:t>
+      </w:r>
+      <w:r>
+        <w:rPr>
+          <w:rFonts w:ascii="Consolas" w:eastAsia="Times New Roman" w:hAnsi="Consolas" w:cs="Times New Roman"/>
+          <w:color w:val="CCCCCC"/>
+          <w:sz w:val="21"/>
+          <w:szCs w:val="21"/>
+          <w:lang w:val="hr-HR" w:eastAsia="hr-HR"/>
+        </w:rPr>
+        <w:t xml:space="preserve">: </w:t>
+      </w:r>
+      <w:r>
+        <w:rPr>
+          <w:rFonts w:ascii="Consolas" w:eastAsia="Times New Roman" w:hAnsi="Consolas" w:cs="Times New Roman"/>
+          <w:color w:val="B5CEA8"/>
+          <w:sz w:val="21"/>
+          <w:szCs w:val="21"/>
+          <w:lang w:val="hr-HR" w:eastAsia="hr-HR"/>
+        </w:rPr>
+        <w:t>1</w:t>
+      </w:r>
+      <w:r>
+        <w:rPr>
+          <w:rFonts w:ascii="Consolas" w:eastAsia="Times New Roman" w:hAnsi="Consolas" w:cs="Times New Roman"/>
+          <w:color w:val="B5CEA8"/>
+          <w:sz w:val="21"/>
+          <w:szCs w:val="21"/>
+          <w:lang w:val="hr-HR" w:eastAsia="hr-HR"/>
+        </w:rPr>
+        <w:t>13</w:t>
+      </w:r>
+    </w:p>
+    <w:p>
+      <w:pPr>
+        <w:shd w:val="clear" w:color="auto" w:fill="1F1F1F"/>
+        <w:spacing w:after="0" w:line="285" w:lineRule="atLeast"/>
+        <w:rPr>
+          <w:rFonts w:ascii="Consolas" w:eastAsia="Times New Roman" w:hAnsi="Consolas" w:cs="Times New Roman"/>
+          <w:color w:val="CCCCCC"/>
+          <w:sz w:val="21"/>
+          <w:szCs w:val="21"/>
+          <w:lang w:val="hr-HR" w:eastAsia="hr-HR"/>
+        </w:rPr>
+      </w:pPr>
+      <w:r>
+        <w:rPr>
+          <w:rFonts w:ascii="Consolas" w:eastAsia="Times New Roman" w:hAnsi="Consolas" w:cs="Times New Roman"/>
+          <w:color w:val="CCCCCC"/>
+          <w:sz w:val="21"/>
+          <w:szCs w:val="21"/>
+          <w:lang w:val="hr-HR" w:eastAsia="hr-HR"/>
+        </w:rPr>
+        <w:t>    },</w:t>
+      </w:r>
+    </w:p>
+    <w:p>
+      <w:pPr>
+        <w:shd w:val="clear" w:color="auto" w:fill="1F1F1F"/>
+        <w:spacing w:after="0" w:line="285" w:lineRule="atLeast"/>
+        <w:rPr>
+          <w:rFonts w:ascii="Consolas" w:eastAsia="Times New Roman" w:hAnsi="Consolas" w:cs="Times New Roman"/>
+          <w:color w:val="CCCCCC"/>
+          <w:sz w:val="21"/>
+          <w:szCs w:val="21"/>
+          <w:lang w:val="hr-HR" w:eastAsia="hr-HR"/>
+        </w:rPr>
+      </w:pPr>
+      <w:r>
+        <w:rPr>
+          <w:rFonts w:ascii="Consolas" w:eastAsia="Times New Roman" w:hAnsi="Consolas" w:cs="Times New Roman"/>
+          <w:color w:val="CCCCCC"/>
+          <w:sz w:val="21"/>
+          <w:szCs w:val="21"/>
+          <w:lang w:val="hr-HR" w:eastAsia="hr-HR"/>
+        </w:rPr>
+        <w:t>    {</w:t>
+      </w:r>
+    </w:p>
+    <w:p>
+      <w:pPr>
+        <w:shd w:val="clear" w:color="auto" w:fill="1F1F1F"/>
+        <w:spacing w:after="0" w:line="285" w:lineRule="atLeast"/>
+        <w:rPr>
+          <w:rFonts w:ascii="Consolas" w:eastAsia="Times New Roman" w:hAnsi="Consolas" w:cs="Times New Roman"/>
+          <w:color w:val="CCCCCC"/>
+          <w:sz w:val="21"/>
+          <w:szCs w:val="21"/>
+          <w:lang w:val="hr-HR" w:eastAsia="hr-HR"/>
+        </w:rPr>
+      </w:pPr>
+      <w:r>
+        <w:rPr>
+          <w:rFonts w:ascii="Consolas" w:eastAsia="Times New Roman" w:hAnsi="Consolas" w:cs="Times New Roman"/>
+          <w:color w:val="CCCCCC"/>
+          <w:sz w:val="21"/>
+          <w:szCs w:val="21"/>
+          <w:lang w:val="hr-HR" w:eastAsia="hr-HR"/>
+        </w:rPr>
+        <w:t>     </w:t>
+      </w:r>
+      <w:r>
+        <w:rPr>
+          <w:rFonts w:ascii="Consolas" w:eastAsia="Times New Roman" w:hAnsi="Consolas" w:cs="Times New Roman"/>
+          <w:color w:val="9CDCFE"/>
+          <w:sz w:val="21"/>
+          <w:szCs w:val="21"/>
+          <w:lang w:val="hr-HR" w:eastAsia="hr-HR"/>
+        </w:rPr>
+        <w:t>"district"</w:t>
+      </w:r>
+      <w:r>
+        <w:rPr>
+          <w:rFonts w:ascii="Consolas" w:eastAsia="Times New Roman" w:hAnsi="Consolas" w:cs="Times New Roman"/>
+          <w:color w:val="CCCCCC"/>
+          <w:sz w:val="21"/>
+          <w:szCs w:val="21"/>
+          <w:lang w:val="hr-HR" w:eastAsia="hr-HR"/>
+        </w:rPr>
+        <w:t xml:space="preserve">: </w:t>
+      </w:r>
+      <w:r>
+        <w:rPr>
+          <w:rFonts w:ascii="Consolas" w:eastAsia="Times New Roman" w:hAnsi="Consolas" w:cs="Times New Roman"/>
+          <w:color w:val="CE9178"/>
+          <w:sz w:val="21"/>
+          <w:szCs w:val="21"/>
+          <w:lang w:val="hr-HR" w:eastAsia="hr-HR"/>
+        </w:rPr>
+        <w:t>"Splitsko-dalmatinska"</w:t>
+      </w:r>
+      <w:r>
+        <w:rPr>
+          <w:rFonts w:ascii="Consolas" w:eastAsia="Times New Roman" w:hAnsi="Consolas" w:cs="Times New Roman"/>
+          <w:color w:val="CCCCCC"/>
+          <w:sz w:val="21"/>
+          <w:szCs w:val="21"/>
+          <w:lang w:val="hr-HR" w:eastAsia="hr-HR"/>
+        </w:rPr>
+        <w:t>,</w:t>
+      </w:r>
+    </w:p>
+    <w:p>
+      <w:pPr>
+        <w:shd w:val="clear" w:color="auto" w:fill="1F1F1F"/>
+        <w:spacing w:after="0" w:line="285" w:lineRule="atLeast"/>
+        <w:rPr>
+          <w:rFonts w:ascii="Consolas" w:eastAsia="Times New Roman" w:hAnsi="Consolas" w:cs="Times New Roman"/>
+          <w:color w:val="CCCCCC"/>
+          <w:sz w:val="21"/>
+          <w:szCs w:val="21"/>
+          <w:lang w:val="hr-HR" w:eastAsia="hr-HR"/>
+        </w:rPr>
+      </w:pPr>
+      <w:r>
+        <w:rPr>
+          <w:rFonts w:ascii="Consolas" w:eastAsia="Times New Roman" w:hAnsi="Consolas" w:cs="Times New Roman"/>
+          <w:color w:val="CCCCCC"/>
+          <w:sz w:val="21"/>
+          <w:szCs w:val="21"/>
+          <w:lang w:val="hr-HR" w:eastAsia="hr-HR"/>
+        </w:rPr>
+        <w:t>     </w:t>
+      </w:r>
+      <w:r>
+        <w:rPr>
+          <w:rFonts w:ascii="Consolas" w:eastAsia="Times New Roman" w:hAnsi="Consolas" w:cs="Times New Roman"/>
+          <w:color w:val="9CDCFE"/>
+          <w:sz w:val="21"/>
+          <w:szCs w:val="21"/>
+          <w:lang w:val="hr-HR" w:eastAsia="hr-HR"/>
+        </w:rPr>
+        <w:t>"population"</w:t>
+      </w:r>
+      <w:r>
+        <w:rPr>
+          <w:rFonts w:ascii="Consolas" w:eastAsia="Times New Roman" w:hAnsi="Consolas" w:cs="Times New Roman"/>
+          <w:color w:val="CCCCCC"/>
+          <w:sz w:val="21"/>
+          <w:szCs w:val="21"/>
+          <w:lang w:val="hr-HR" w:eastAsia="hr-HR"/>
+        </w:rPr>
+        <w:t xml:space="preserve">: </w:t>
+      </w:r>
+      <w:r>
+        <w:rPr>
+          <w:rFonts w:ascii="Consolas" w:eastAsia="Times New Roman" w:hAnsi="Consolas" w:cs="Times New Roman"/>
+          <w:color w:val="B5CEA8"/>
+          <w:sz w:val="21"/>
+          <w:szCs w:val="21"/>
+          <w:lang w:val="hr-HR" w:eastAsia="hr-HR"/>
+        </w:rPr>
+        <w:t>0</w:t>
+      </w:r>
+    </w:p>
+    <w:p>
+      <w:pPr>
+        <w:shd w:val="clear" w:color="auto" w:fill="1F1F1F"/>
+        <w:spacing w:after="0" w:line="285" w:lineRule="atLeast"/>
+        <w:rPr>
+          <w:rFonts w:ascii="Consolas" w:eastAsia="Times New Roman" w:hAnsi="Consolas" w:cs="Times New Roman"/>
+          <w:color w:val="CCCCCC"/>
+          <w:sz w:val="21"/>
+          <w:szCs w:val="21"/>
+          <w:lang w:val="hr-HR" w:eastAsia="hr-HR"/>
+        </w:rPr>
+      </w:pPr>
+      <w:r>
+        <w:rPr>
+          <w:rFonts w:ascii="Consolas" w:eastAsia="Times New Roman" w:hAnsi="Consolas" w:cs="Times New Roman"/>
+          <w:color w:val="CCCCCC"/>
+          <w:sz w:val="21"/>
+          <w:szCs w:val="21"/>
+          <w:lang w:val="hr-HR" w:eastAsia="hr-HR"/>
+        </w:rPr>
+        <w:t>    },</w:t>
+      </w:r>
+    </w:p>
+    <w:p>
+      <w:pPr>
+        <w:shd w:val="clear" w:color="auto" w:fill="1F1F1F"/>
+        <w:spacing w:after="0" w:line="285" w:lineRule="atLeast"/>
+        <w:rPr>
+          <w:rFonts w:ascii="Consolas" w:eastAsia="Times New Roman" w:hAnsi="Consolas" w:cs="Times New Roman"/>
+          <w:color w:val="CCCCCC"/>
+          <w:sz w:val="21"/>
+          <w:szCs w:val="21"/>
+          <w:lang w:val="hr-HR" w:eastAsia="hr-HR"/>
+        </w:rPr>
+      </w:pPr>
+      <w:r>
+        <w:rPr>
+          <w:rFonts w:ascii="Consolas" w:eastAsia="Times New Roman" w:hAnsi="Consolas" w:cs="Times New Roman"/>
+          <w:color w:val="CCCCCC"/>
+          <w:sz w:val="21"/>
+          <w:szCs w:val="21"/>
+          <w:lang w:val="hr-HR" w:eastAsia="hr-HR"/>
+        </w:rPr>
+        <w:t>    {</w:t>
+      </w:r>
+    </w:p>
+    <w:p>
+      <w:pPr>
+        <w:shd w:val="clear" w:color="auto" w:fill="1F1F1F"/>
+        <w:spacing w:after="0" w:line="285" w:lineRule="atLeast"/>
+        <w:rPr>
+          <w:rFonts w:ascii="Consolas" w:eastAsia="Times New Roman" w:hAnsi="Consolas" w:cs="Times New Roman"/>
+          <w:color w:val="CCCCCC"/>
+          <w:sz w:val="21"/>
+          <w:szCs w:val="21"/>
+          <w:lang w:val="hr-HR" w:eastAsia="hr-HR"/>
+        </w:rPr>
+      </w:pPr>
+      <w:r>
+        <w:rPr>
+          <w:rFonts w:ascii="Consolas" w:eastAsia="Times New Roman" w:hAnsi="Consolas" w:cs="Times New Roman"/>
+          <w:color w:val="CCCCCC"/>
+          <w:sz w:val="21"/>
+          <w:szCs w:val="21"/>
+          <w:lang w:val="hr-HR" w:eastAsia="hr-HR"/>
+        </w:rPr>
+        <w:t>     </w:t>
+      </w:r>
+      <w:r>
+        <w:rPr>
+          <w:rFonts w:ascii="Consolas" w:eastAsia="Times New Roman" w:hAnsi="Consolas" w:cs="Times New Roman"/>
+          <w:color w:val="9CDCFE"/>
+          <w:sz w:val="21"/>
+          <w:szCs w:val="21"/>
+          <w:lang w:val="hr-HR" w:eastAsia="hr-HR"/>
+        </w:rPr>
+        <w:t>"district"</w:t>
+      </w:r>
+      <w:r>
+        <w:rPr>
+          <w:rFonts w:ascii="Consolas" w:eastAsia="Times New Roman" w:hAnsi="Consolas" w:cs="Times New Roman"/>
+          <w:color w:val="CCCCCC"/>
+          <w:sz w:val="21"/>
+          <w:szCs w:val="21"/>
+          <w:lang w:val="hr-HR" w:eastAsia="hr-HR"/>
+        </w:rPr>
+        <w:t xml:space="preserve">: </w:t>
+      </w:r>
+      <w:r>
+        <w:rPr>
+          <w:rFonts w:ascii="Consolas" w:eastAsia="Times New Roman" w:hAnsi="Consolas" w:cs="Times New Roman"/>
+          <w:color w:val="CE9178"/>
+          <w:sz w:val="21"/>
+          <w:szCs w:val="21"/>
+          <w:lang w:val="hr-HR" w:eastAsia="hr-HR"/>
+        </w:rPr>
+        <w:t>"Istarska"</w:t>
+      </w:r>
+      <w:r>
+        <w:rPr>
+          <w:rFonts w:ascii="Consolas" w:eastAsia="Times New Roman" w:hAnsi="Consolas" w:cs="Times New Roman"/>
+          <w:color w:val="CCCCCC"/>
+          <w:sz w:val="21"/>
+          <w:szCs w:val="21"/>
+          <w:lang w:val="hr-HR" w:eastAsia="hr-HR"/>
+        </w:rPr>
+        <w:t>,</w:t>
+      </w:r>
+    </w:p>
+    <w:p>
+      <w:pPr>
+        <w:shd w:val="clear" w:color="auto" w:fill="1F1F1F"/>
+        <w:spacing w:after="0" w:line="285" w:lineRule="atLeast"/>
+        <w:rPr>
+          <w:rFonts w:ascii="Consolas" w:eastAsia="Times New Roman" w:hAnsi="Consolas" w:cs="Times New Roman"/>
+          <w:color w:val="CCCCCC"/>
+          <w:sz w:val="21"/>
+          <w:szCs w:val="21"/>
+          <w:lang w:val="hr-HR" w:eastAsia="hr-HR"/>
+        </w:rPr>
+      </w:pPr>
+      <w:r>
+        <w:rPr>
+          <w:rFonts w:ascii="Consolas" w:eastAsia="Times New Roman" w:hAnsi="Consolas" w:cs="Times New Roman"/>
+          <w:color w:val="CCCCCC"/>
+          <w:sz w:val="21"/>
+          <w:szCs w:val="21"/>
+          <w:lang w:val="hr-HR" w:eastAsia="hr-HR"/>
+        </w:rPr>
+        <w:t>     </w:t>
+      </w:r>
+      <w:r>
+        <w:rPr>
+          <w:rFonts w:ascii="Consolas" w:eastAsia="Times New Roman" w:hAnsi="Consolas" w:cs="Times New Roman"/>
+          <w:color w:val="9CDCFE"/>
+          <w:sz w:val="21"/>
+          <w:szCs w:val="21"/>
+          <w:lang w:val="hr-HR" w:eastAsia="hr-HR"/>
+        </w:rPr>
+        <w:t>"population"</w:t>
+      </w:r>
+      <w:r>
+        <w:rPr>
+          <w:rFonts w:ascii="Consolas" w:eastAsia="Times New Roman" w:hAnsi="Consolas" w:cs="Times New Roman"/>
+          <w:color w:val="CCCCCC"/>
+          <w:sz w:val="21"/>
+          <w:szCs w:val="21"/>
+          <w:lang w:val="hr-HR" w:eastAsia="hr-HR"/>
+        </w:rPr>
+        <w:t xml:space="preserve">: </w:t>
+      </w:r>
+      <w:r>
+        <w:rPr>
+          <w:rFonts w:ascii="Consolas" w:eastAsia="Times New Roman" w:hAnsi="Consolas" w:cs="Times New Roman"/>
+          <w:color w:val="B5CEA8"/>
+          <w:sz w:val="21"/>
+          <w:szCs w:val="21"/>
+          <w:lang w:val="hr-HR" w:eastAsia="hr-HR"/>
+        </w:rPr>
+        <w:t>415</w:t>
       </w:r>
     </w:p>
     <w:p>
@@ -2392,7 +4032,7 @@
           <w:szCs w:val="21"/>
           <w:lang w:val="hr-HR" w:eastAsia="hr-HR"/>
         </w:rPr>
-        <w:t>"Ličko-senjska"</w:t>
+        <w:t>"Dubrovačko-neretvanska"</w:t>
       </w:r>
       <w:r>
         <w:rPr>
@@ -2455,7 +4095,7 @@
           <w:szCs w:val="21"/>
           <w:lang w:val="hr-HR" w:eastAsia="hr-HR"/>
         </w:rPr>
-        <w:t>48</w:t>
+        <w:t>2034</w:t>
       </w:r>
     </w:p>
     <w:p>
@@ -2554,7 +4194,7 @@
           <w:szCs w:val="21"/>
           <w:lang w:val="hr-HR" w:eastAsia="hr-HR"/>
         </w:rPr>
-        <w:t>"Virovitičko-podravska"</w:t>
+        <w:t>"Međimurska"</w:t>
       </w:r>
       <w:r>
         <w:rPr>
@@ -2587,1627 +4227,6 @@
           <w:szCs w:val="21"/>
           <w:lang w:val="hr-HR" w:eastAsia="hr-HR"/>
         </w:rPr>
-        <w:t>     </w:t>
-      </w:r>
-      <w:r>
-        <w:rPr>
-          <w:rFonts w:ascii="Consolas" w:eastAsia="Times New Roman" w:hAnsi="Consolas" w:cs="Times New Roman"/>
-          <w:color w:val="9CDCFE"/>
-          <w:sz w:val="21"/>
-          <w:szCs w:val="21"/>
-          <w:lang w:val="hr-HR" w:eastAsia="hr-HR"/>
-        </w:rPr>
-        <w:t>"population"</w:t>
-      </w:r>
-      <w:r>
-        <w:rPr>
-          <w:rFonts w:ascii="Consolas" w:eastAsia="Times New Roman" w:hAnsi="Consolas" w:cs="Times New Roman"/>
-          <w:color w:val="CCCCCC"/>
-          <w:sz w:val="21"/>
-          <w:szCs w:val="21"/>
-          <w:lang w:val="hr-HR" w:eastAsia="hr-HR"/>
-        </w:rPr>
-        <w:t xml:space="preserve">: </w:t>
-      </w:r>
-      <w:r>
-        <w:rPr>
-          <w:rFonts w:ascii="Consolas" w:eastAsia="Times New Roman" w:hAnsi="Consolas" w:cs="Times New Roman"/>
-          <w:color w:val="B5CEA8"/>
-          <w:sz w:val="21"/>
-          <w:szCs w:val="21"/>
-          <w:lang w:val="hr-HR" w:eastAsia="hr-HR"/>
-        </w:rPr>
-        <w:t>368</w:t>
-      </w:r>
-    </w:p>
-    <w:p>
-      <w:pPr>
-        <w:shd w:val="clear" w:color="auto" w:fill="1F1F1F"/>
-        <w:spacing w:after="0" w:line="285" w:lineRule="atLeast"/>
-        <w:rPr>
-          <w:rFonts w:ascii="Consolas" w:eastAsia="Times New Roman" w:hAnsi="Consolas" w:cs="Times New Roman"/>
-          <w:color w:val="CCCCCC"/>
-          <w:sz w:val="21"/>
-          <w:szCs w:val="21"/>
-          <w:lang w:val="hr-HR" w:eastAsia="hr-HR"/>
-        </w:rPr>
-      </w:pPr>
-      <w:r>
-        <w:rPr>
-          <w:rFonts w:ascii="Consolas" w:eastAsia="Times New Roman" w:hAnsi="Consolas" w:cs="Times New Roman"/>
-          <w:color w:val="CCCCCC"/>
-          <w:sz w:val="21"/>
-          <w:szCs w:val="21"/>
-          <w:lang w:val="hr-HR" w:eastAsia="hr-HR"/>
-        </w:rPr>
-        <w:t>    },</w:t>
-      </w:r>
-    </w:p>
-    <w:p>
-      <w:pPr>
-        <w:shd w:val="clear" w:color="auto" w:fill="1F1F1F"/>
-        <w:spacing w:after="0" w:line="285" w:lineRule="atLeast"/>
-        <w:rPr>
-          <w:rFonts w:ascii="Consolas" w:eastAsia="Times New Roman" w:hAnsi="Consolas" w:cs="Times New Roman"/>
-          <w:color w:val="CCCCCC"/>
-          <w:sz w:val="21"/>
-          <w:szCs w:val="21"/>
-          <w:lang w:val="hr-HR" w:eastAsia="hr-HR"/>
-        </w:rPr>
-      </w:pPr>
-      <w:r>
-        <w:rPr>
-          <w:rFonts w:ascii="Consolas" w:eastAsia="Times New Roman" w:hAnsi="Consolas" w:cs="Times New Roman"/>
-          <w:color w:val="CCCCCC"/>
-          <w:sz w:val="21"/>
-          <w:szCs w:val="21"/>
-          <w:lang w:val="hr-HR" w:eastAsia="hr-HR"/>
-        </w:rPr>
-        <w:t>    {</w:t>
-      </w:r>
-    </w:p>
-    <w:p>
-      <w:pPr>
-        <w:shd w:val="clear" w:color="auto" w:fill="1F1F1F"/>
-        <w:spacing w:after="0" w:line="285" w:lineRule="atLeast"/>
-        <w:rPr>
-          <w:rFonts w:ascii="Consolas" w:eastAsia="Times New Roman" w:hAnsi="Consolas" w:cs="Times New Roman"/>
-          <w:color w:val="CCCCCC"/>
-          <w:sz w:val="21"/>
-          <w:szCs w:val="21"/>
-          <w:lang w:val="hr-HR" w:eastAsia="hr-HR"/>
-        </w:rPr>
-      </w:pPr>
-      <w:r>
-        <w:rPr>
-          <w:rFonts w:ascii="Consolas" w:eastAsia="Times New Roman" w:hAnsi="Consolas" w:cs="Times New Roman"/>
-          <w:color w:val="CCCCCC"/>
-          <w:sz w:val="21"/>
-          <w:szCs w:val="21"/>
-          <w:lang w:val="hr-HR" w:eastAsia="hr-HR"/>
-        </w:rPr>
-        <w:t>     </w:t>
-      </w:r>
-      <w:r>
-        <w:rPr>
-          <w:rFonts w:ascii="Consolas" w:eastAsia="Times New Roman" w:hAnsi="Consolas" w:cs="Times New Roman"/>
-          <w:color w:val="9CDCFE"/>
-          <w:sz w:val="21"/>
-          <w:szCs w:val="21"/>
-          <w:lang w:val="hr-HR" w:eastAsia="hr-HR"/>
-        </w:rPr>
-        <w:t>"district"</w:t>
-      </w:r>
-      <w:r>
-        <w:rPr>
-          <w:rFonts w:ascii="Consolas" w:eastAsia="Times New Roman" w:hAnsi="Consolas" w:cs="Times New Roman"/>
-          <w:color w:val="CCCCCC"/>
-          <w:sz w:val="21"/>
-          <w:szCs w:val="21"/>
-          <w:lang w:val="hr-HR" w:eastAsia="hr-HR"/>
-        </w:rPr>
-        <w:t xml:space="preserve">: </w:t>
-      </w:r>
-      <w:r>
-        <w:rPr>
-          <w:rFonts w:ascii="Consolas" w:eastAsia="Times New Roman" w:hAnsi="Consolas" w:cs="Times New Roman"/>
-          <w:color w:val="CE9178"/>
-          <w:sz w:val="21"/>
-          <w:szCs w:val="21"/>
-          <w:lang w:val="hr-HR" w:eastAsia="hr-HR"/>
-        </w:rPr>
-        <w:t>"Požeško-slavonska"</w:t>
-      </w:r>
-      <w:r>
-        <w:rPr>
-          <w:rFonts w:ascii="Consolas" w:eastAsia="Times New Roman" w:hAnsi="Consolas" w:cs="Times New Roman"/>
-          <w:color w:val="CCCCCC"/>
-          <w:sz w:val="21"/>
-          <w:szCs w:val="21"/>
-          <w:lang w:val="hr-HR" w:eastAsia="hr-HR"/>
-        </w:rPr>
-        <w:t>,</w:t>
-      </w:r>
-    </w:p>
-    <w:p>
-      <w:pPr>
-        <w:shd w:val="clear" w:color="auto" w:fill="1F1F1F"/>
-        <w:spacing w:after="0" w:line="285" w:lineRule="atLeast"/>
-        <w:rPr>
-          <w:rFonts w:ascii="Consolas" w:eastAsia="Times New Roman" w:hAnsi="Consolas" w:cs="Times New Roman"/>
-          <w:color w:val="CCCCCC"/>
-          <w:sz w:val="21"/>
-          <w:szCs w:val="21"/>
-          <w:lang w:val="hr-HR" w:eastAsia="hr-HR"/>
-        </w:rPr>
-      </w:pPr>
-      <w:r>
-        <w:rPr>
-          <w:rFonts w:ascii="Consolas" w:eastAsia="Times New Roman" w:hAnsi="Consolas" w:cs="Times New Roman"/>
-          <w:color w:val="CCCCCC"/>
-          <w:sz w:val="21"/>
-          <w:szCs w:val="21"/>
-          <w:lang w:val="hr-HR" w:eastAsia="hr-HR"/>
-        </w:rPr>
-        <w:t>     </w:t>
-      </w:r>
-      <w:r>
-        <w:rPr>
-          <w:rFonts w:ascii="Consolas" w:eastAsia="Times New Roman" w:hAnsi="Consolas" w:cs="Times New Roman"/>
-          <w:color w:val="9CDCFE"/>
-          <w:sz w:val="21"/>
-          <w:szCs w:val="21"/>
-          <w:lang w:val="hr-HR" w:eastAsia="hr-HR"/>
-        </w:rPr>
-        <w:t>"population"</w:t>
-      </w:r>
-      <w:r>
-        <w:rPr>
-          <w:rFonts w:ascii="Consolas" w:eastAsia="Times New Roman" w:hAnsi="Consolas" w:cs="Times New Roman"/>
-          <w:color w:val="CCCCCC"/>
-          <w:sz w:val="21"/>
-          <w:szCs w:val="21"/>
-          <w:lang w:val="hr-HR" w:eastAsia="hr-HR"/>
-        </w:rPr>
-        <w:t xml:space="preserve">: </w:t>
-      </w:r>
-      <w:r>
-        <w:rPr>
-          <w:rFonts w:ascii="Consolas" w:eastAsia="Times New Roman" w:hAnsi="Consolas" w:cs="Times New Roman"/>
-          <w:color w:val="B5CEA8"/>
-          <w:sz w:val="21"/>
-          <w:szCs w:val="21"/>
-          <w:lang w:val="hr-HR" w:eastAsia="hr-HR"/>
-        </w:rPr>
-        <w:t>5042</w:t>
-      </w:r>
-    </w:p>
-    <w:p>
-      <w:pPr>
-        <w:shd w:val="clear" w:color="auto" w:fill="1F1F1F"/>
-        <w:spacing w:after="0" w:line="285" w:lineRule="atLeast"/>
-        <w:rPr>
-          <w:rFonts w:ascii="Consolas" w:eastAsia="Times New Roman" w:hAnsi="Consolas" w:cs="Times New Roman"/>
-          <w:color w:val="CCCCCC"/>
-          <w:sz w:val="21"/>
-          <w:szCs w:val="21"/>
-          <w:lang w:val="hr-HR" w:eastAsia="hr-HR"/>
-        </w:rPr>
-      </w:pPr>
-      <w:r>
-        <w:rPr>
-          <w:rFonts w:ascii="Consolas" w:eastAsia="Times New Roman" w:hAnsi="Consolas" w:cs="Times New Roman"/>
-          <w:color w:val="CCCCCC"/>
-          <w:sz w:val="21"/>
-          <w:szCs w:val="21"/>
-          <w:lang w:val="hr-HR" w:eastAsia="hr-HR"/>
-        </w:rPr>
-        <w:t>    },</w:t>
-      </w:r>
-    </w:p>
-    <w:p>
-      <w:pPr>
-        <w:shd w:val="clear" w:color="auto" w:fill="1F1F1F"/>
-        <w:spacing w:after="0" w:line="285" w:lineRule="atLeast"/>
-        <w:rPr>
-          <w:rFonts w:ascii="Consolas" w:eastAsia="Times New Roman" w:hAnsi="Consolas" w:cs="Times New Roman"/>
-          <w:color w:val="CCCCCC"/>
-          <w:sz w:val="21"/>
-          <w:szCs w:val="21"/>
-          <w:lang w:val="hr-HR" w:eastAsia="hr-HR"/>
-        </w:rPr>
-      </w:pPr>
-      <w:r>
-        <w:rPr>
-          <w:rFonts w:ascii="Consolas" w:eastAsia="Times New Roman" w:hAnsi="Consolas" w:cs="Times New Roman"/>
-          <w:color w:val="CCCCCC"/>
-          <w:sz w:val="21"/>
-          <w:szCs w:val="21"/>
-          <w:lang w:val="hr-HR" w:eastAsia="hr-HR"/>
-        </w:rPr>
-        <w:t>    {</w:t>
-      </w:r>
-    </w:p>
-    <w:p>
-      <w:pPr>
-        <w:shd w:val="clear" w:color="auto" w:fill="1F1F1F"/>
-        <w:spacing w:after="0" w:line="285" w:lineRule="atLeast"/>
-        <w:rPr>
-          <w:rFonts w:ascii="Consolas" w:eastAsia="Times New Roman" w:hAnsi="Consolas" w:cs="Times New Roman"/>
-          <w:color w:val="CCCCCC"/>
-          <w:sz w:val="21"/>
-          <w:szCs w:val="21"/>
-          <w:lang w:val="hr-HR" w:eastAsia="hr-HR"/>
-        </w:rPr>
-      </w:pPr>
-      <w:r>
-        <w:rPr>
-          <w:rFonts w:ascii="Consolas" w:eastAsia="Times New Roman" w:hAnsi="Consolas" w:cs="Times New Roman"/>
-          <w:color w:val="CCCCCC"/>
-          <w:sz w:val="21"/>
-          <w:szCs w:val="21"/>
-          <w:lang w:val="hr-HR" w:eastAsia="hr-HR"/>
-        </w:rPr>
-        <w:t>     </w:t>
-      </w:r>
-      <w:r>
-        <w:rPr>
-          <w:rFonts w:ascii="Consolas" w:eastAsia="Times New Roman" w:hAnsi="Consolas" w:cs="Times New Roman"/>
-          <w:color w:val="9CDCFE"/>
-          <w:sz w:val="21"/>
-          <w:szCs w:val="21"/>
-          <w:lang w:val="hr-HR" w:eastAsia="hr-HR"/>
-        </w:rPr>
-        <w:t>"district"</w:t>
-      </w:r>
-      <w:r>
-        <w:rPr>
-          <w:rFonts w:ascii="Consolas" w:eastAsia="Times New Roman" w:hAnsi="Consolas" w:cs="Times New Roman"/>
-          <w:color w:val="CCCCCC"/>
-          <w:sz w:val="21"/>
-          <w:szCs w:val="21"/>
-          <w:lang w:val="hr-HR" w:eastAsia="hr-HR"/>
-        </w:rPr>
-        <w:t xml:space="preserve">: </w:t>
-      </w:r>
-      <w:r>
-        <w:rPr>
-          <w:rFonts w:ascii="Consolas" w:eastAsia="Times New Roman" w:hAnsi="Consolas" w:cs="Times New Roman"/>
-          <w:color w:val="CE9178"/>
-          <w:sz w:val="21"/>
-          <w:szCs w:val="21"/>
-          <w:lang w:val="hr-HR" w:eastAsia="hr-HR"/>
-        </w:rPr>
-        <w:t>"Brodsko-posavska"</w:t>
-      </w:r>
-      <w:r>
-        <w:rPr>
-          <w:rFonts w:ascii="Consolas" w:eastAsia="Times New Roman" w:hAnsi="Consolas" w:cs="Times New Roman"/>
-          <w:color w:val="CCCCCC"/>
-          <w:sz w:val="21"/>
-          <w:szCs w:val="21"/>
-          <w:lang w:val="hr-HR" w:eastAsia="hr-HR"/>
-        </w:rPr>
-        <w:t>,</w:t>
-      </w:r>
-    </w:p>
-    <w:p>
-      <w:pPr>
-        <w:shd w:val="clear" w:color="auto" w:fill="1F1F1F"/>
-        <w:spacing w:after="0" w:line="285" w:lineRule="atLeast"/>
-        <w:rPr>
-          <w:rFonts w:ascii="Consolas" w:eastAsia="Times New Roman" w:hAnsi="Consolas" w:cs="Times New Roman"/>
-          <w:color w:val="CCCCCC"/>
-          <w:sz w:val="21"/>
-          <w:szCs w:val="21"/>
-          <w:lang w:val="hr-HR" w:eastAsia="hr-HR"/>
-        </w:rPr>
-      </w:pPr>
-      <w:r>
-        <w:rPr>
-          <w:rFonts w:ascii="Consolas" w:eastAsia="Times New Roman" w:hAnsi="Consolas" w:cs="Times New Roman"/>
-          <w:color w:val="CCCCCC"/>
-          <w:sz w:val="21"/>
-          <w:szCs w:val="21"/>
-          <w:lang w:val="hr-HR" w:eastAsia="hr-HR"/>
-        </w:rPr>
-        <w:t>     </w:t>
-      </w:r>
-      <w:r>
-        <w:rPr>
-          <w:rFonts w:ascii="Consolas" w:eastAsia="Times New Roman" w:hAnsi="Consolas" w:cs="Times New Roman"/>
-          <w:color w:val="9CDCFE"/>
-          <w:sz w:val="21"/>
-          <w:szCs w:val="21"/>
-          <w:lang w:val="hr-HR" w:eastAsia="hr-HR"/>
-        </w:rPr>
-        <w:t>"population"</w:t>
-      </w:r>
-      <w:r>
-        <w:rPr>
-          <w:rFonts w:ascii="Consolas" w:eastAsia="Times New Roman" w:hAnsi="Consolas" w:cs="Times New Roman"/>
-          <w:color w:val="CCCCCC"/>
-          <w:sz w:val="21"/>
-          <w:szCs w:val="21"/>
-          <w:lang w:val="hr-HR" w:eastAsia="hr-HR"/>
-        </w:rPr>
-        <w:t xml:space="preserve">: </w:t>
-      </w:r>
-      <w:r>
-        <w:rPr>
-          <w:rFonts w:ascii="Consolas" w:eastAsia="Times New Roman" w:hAnsi="Consolas" w:cs="Times New Roman"/>
-          <w:color w:val="B5CEA8"/>
-          <w:sz w:val="21"/>
-          <w:szCs w:val="21"/>
-          <w:lang w:val="hr-HR" w:eastAsia="hr-HR"/>
-        </w:rPr>
-        <w:t>3000</w:t>
-      </w:r>
-    </w:p>
-    <w:p>
-      <w:pPr>
-        <w:shd w:val="clear" w:color="auto" w:fill="1F1F1F"/>
-        <w:spacing w:after="0" w:line="285" w:lineRule="atLeast"/>
-        <w:rPr>
-          <w:rFonts w:ascii="Consolas" w:eastAsia="Times New Roman" w:hAnsi="Consolas" w:cs="Times New Roman"/>
-          <w:color w:val="CCCCCC"/>
-          <w:sz w:val="21"/>
-          <w:szCs w:val="21"/>
-          <w:lang w:val="hr-HR" w:eastAsia="hr-HR"/>
-        </w:rPr>
-      </w:pPr>
-      <w:r>
-        <w:rPr>
-          <w:rFonts w:ascii="Consolas" w:eastAsia="Times New Roman" w:hAnsi="Consolas" w:cs="Times New Roman"/>
-          <w:color w:val="CCCCCC"/>
-          <w:sz w:val="21"/>
-          <w:szCs w:val="21"/>
-          <w:lang w:val="hr-HR" w:eastAsia="hr-HR"/>
-        </w:rPr>
-        <w:t>    },</w:t>
-      </w:r>
-    </w:p>
-    <w:p>
-      <w:pPr>
-        <w:shd w:val="clear" w:color="auto" w:fill="1F1F1F"/>
-        <w:spacing w:after="0" w:line="285" w:lineRule="atLeast"/>
-        <w:rPr>
-          <w:rFonts w:ascii="Consolas" w:eastAsia="Times New Roman" w:hAnsi="Consolas" w:cs="Times New Roman"/>
-          <w:color w:val="CCCCCC"/>
-          <w:sz w:val="21"/>
-          <w:szCs w:val="21"/>
-          <w:lang w:val="hr-HR" w:eastAsia="hr-HR"/>
-        </w:rPr>
-      </w:pPr>
-      <w:r>
-        <w:rPr>
-          <w:rFonts w:ascii="Consolas" w:eastAsia="Times New Roman" w:hAnsi="Consolas" w:cs="Times New Roman"/>
-          <w:color w:val="CCCCCC"/>
-          <w:sz w:val="21"/>
-          <w:szCs w:val="21"/>
-          <w:lang w:val="hr-HR" w:eastAsia="hr-HR"/>
-        </w:rPr>
-        <w:t>    {</w:t>
-      </w:r>
-    </w:p>
-    <w:p>
-      <w:pPr>
-        <w:shd w:val="clear" w:color="auto" w:fill="1F1F1F"/>
-        <w:spacing w:after="0" w:line="285" w:lineRule="atLeast"/>
-        <w:rPr>
-          <w:rFonts w:ascii="Consolas" w:eastAsia="Times New Roman" w:hAnsi="Consolas" w:cs="Times New Roman"/>
-          <w:color w:val="CCCCCC"/>
-          <w:sz w:val="21"/>
-          <w:szCs w:val="21"/>
-          <w:lang w:val="hr-HR" w:eastAsia="hr-HR"/>
-        </w:rPr>
-      </w:pPr>
-      <w:r>
-        <w:rPr>
-          <w:rFonts w:ascii="Consolas" w:eastAsia="Times New Roman" w:hAnsi="Consolas" w:cs="Times New Roman"/>
-          <w:color w:val="CCCCCC"/>
-          <w:sz w:val="21"/>
-          <w:szCs w:val="21"/>
-          <w:lang w:val="hr-HR" w:eastAsia="hr-HR"/>
-        </w:rPr>
-        <w:t>     </w:t>
-      </w:r>
-      <w:r>
-        <w:rPr>
-          <w:rFonts w:ascii="Consolas" w:eastAsia="Times New Roman" w:hAnsi="Consolas" w:cs="Times New Roman"/>
-          <w:color w:val="9CDCFE"/>
-          <w:sz w:val="21"/>
-          <w:szCs w:val="21"/>
-          <w:lang w:val="hr-HR" w:eastAsia="hr-HR"/>
-        </w:rPr>
-        <w:t>"district"</w:t>
-      </w:r>
-      <w:r>
-        <w:rPr>
-          <w:rFonts w:ascii="Consolas" w:eastAsia="Times New Roman" w:hAnsi="Consolas" w:cs="Times New Roman"/>
-          <w:color w:val="CCCCCC"/>
-          <w:sz w:val="21"/>
-          <w:szCs w:val="21"/>
-          <w:lang w:val="hr-HR" w:eastAsia="hr-HR"/>
-        </w:rPr>
-        <w:t xml:space="preserve">: </w:t>
-      </w:r>
-      <w:r>
-        <w:rPr>
-          <w:rFonts w:ascii="Consolas" w:eastAsia="Times New Roman" w:hAnsi="Consolas" w:cs="Times New Roman"/>
-          <w:color w:val="CE9178"/>
-          <w:sz w:val="21"/>
-          <w:szCs w:val="21"/>
-          <w:lang w:val="hr-HR" w:eastAsia="hr-HR"/>
-        </w:rPr>
-        <w:t>"Zadarska"</w:t>
-      </w:r>
-      <w:r>
-        <w:rPr>
-          <w:rFonts w:ascii="Consolas" w:eastAsia="Times New Roman" w:hAnsi="Consolas" w:cs="Times New Roman"/>
-          <w:color w:val="CCCCCC"/>
-          <w:sz w:val="21"/>
-          <w:szCs w:val="21"/>
-          <w:lang w:val="hr-HR" w:eastAsia="hr-HR"/>
-        </w:rPr>
-        <w:t>,</w:t>
-      </w:r>
-    </w:p>
-    <w:p>
-      <w:pPr>
-        <w:shd w:val="clear" w:color="auto" w:fill="1F1F1F"/>
-        <w:spacing w:after="0" w:line="285" w:lineRule="atLeast"/>
-        <w:rPr>
-          <w:rFonts w:ascii="Consolas" w:eastAsia="Times New Roman" w:hAnsi="Consolas" w:cs="Times New Roman"/>
-          <w:color w:val="CCCCCC"/>
-          <w:sz w:val="21"/>
-          <w:szCs w:val="21"/>
-          <w:lang w:val="hr-HR" w:eastAsia="hr-HR"/>
-        </w:rPr>
-      </w:pPr>
-      <w:r>
-        <w:rPr>
-          <w:rFonts w:ascii="Consolas" w:eastAsia="Times New Roman" w:hAnsi="Consolas" w:cs="Times New Roman"/>
-          <w:color w:val="CCCCCC"/>
-          <w:sz w:val="21"/>
-          <w:szCs w:val="21"/>
-          <w:lang w:val="hr-HR" w:eastAsia="hr-HR"/>
-        </w:rPr>
-        <w:t>     </w:t>
-      </w:r>
-      <w:r>
-        <w:rPr>
-          <w:rFonts w:ascii="Consolas" w:eastAsia="Times New Roman" w:hAnsi="Consolas" w:cs="Times New Roman"/>
-          <w:color w:val="9CDCFE"/>
-          <w:sz w:val="21"/>
-          <w:szCs w:val="21"/>
-          <w:lang w:val="hr-HR" w:eastAsia="hr-HR"/>
-        </w:rPr>
-        <w:t>"population"</w:t>
-      </w:r>
-      <w:r>
-        <w:rPr>
-          <w:rFonts w:ascii="Consolas" w:eastAsia="Times New Roman" w:hAnsi="Consolas" w:cs="Times New Roman"/>
-          <w:color w:val="CCCCCC"/>
-          <w:sz w:val="21"/>
-          <w:szCs w:val="21"/>
-          <w:lang w:val="hr-HR" w:eastAsia="hr-HR"/>
-        </w:rPr>
-        <w:t xml:space="preserve">: </w:t>
-      </w:r>
-      <w:r>
-        <w:rPr>
-          <w:rFonts w:ascii="Consolas" w:eastAsia="Times New Roman" w:hAnsi="Consolas" w:cs="Times New Roman"/>
-          <w:color w:val="B5CEA8"/>
-          <w:sz w:val="21"/>
-          <w:szCs w:val="21"/>
-          <w:lang w:val="hr-HR" w:eastAsia="hr-HR"/>
-        </w:rPr>
-        <w:t>41</w:t>
-      </w:r>
-    </w:p>
-    <w:p>
-      <w:pPr>
-        <w:shd w:val="clear" w:color="auto" w:fill="1F1F1F"/>
-        <w:spacing w:after="0" w:line="285" w:lineRule="atLeast"/>
-        <w:rPr>
-          <w:rFonts w:ascii="Consolas" w:eastAsia="Times New Roman" w:hAnsi="Consolas" w:cs="Times New Roman"/>
-          <w:color w:val="CCCCCC"/>
-          <w:sz w:val="21"/>
-          <w:szCs w:val="21"/>
-          <w:lang w:val="hr-HR" w:eastAsia="hr-HR"/>
-        </w:rPr>
-      </w:pPr>
-      <w:r>
-        <w:rPr>
-          <w:rFonts w:ascii="Consolas" w:eastAsia="Times New Roman" w:hAnsi="Consolas" w:cs="Times New Roman"/>
-          <w:color w:val="CCCCCC"/>
-          <w:sz w:val="21"/>
-          <w:szCs w:val="21"/>
-          <w:lang w:val="hr-HR" w:eastAsia="hr-HR"/>
-        </w:rPr>
-        <w:t>    },</w:t>
-      </w:r>
-    </w:p>
-    <w:p>
-      <w:pPr>
-        <w:shd w:val="clear" w:color="auto" w:fill="1F1F1F"/>
-        <w:spacing w:after="0" w:line="285" w:lineRule="atLeast"/>
-        <w:rPr>
-          <w:rFonts w:ascii="Consolas" w:eastAsia="Times New Roman" w:hAnsi="Consolas" w:cs="Times New Roman"/>
-          <w:color w:val="CCCCCC"/>
-          <w:sz w:val="21"/>
-          <w:szCs w:val="21"/>
-          <w:lang w:val="hr-HR" w:eastAsia="hr-HR"/>
-        </w:rPr>
-      </w:pPr>
-      <w:r>
-        <w:rPr>
-          <w:rFonts w:ascii="Consolas" w:eastAsia="Times New Roman" w:hAnsi="Consolas" w:cs="Times New Roman"/>
-          <w:color w:val="CCCCCC"/>
-          <w:sz w:val="21"/>
-          <w:szCs w:val="21"/>
-          <w:lang w:val="hr-HR" w:eastAsia="hr-HR"/>
-        </w:rPr>
-        <w:t>    {</w:t>
-      </w:r>
-    </w:p>
-    <w:p>
-      <w:pPr>
-        <w:shd w:val="clear" w:color="auto" w:fill="1F1F1F"/>
-        <w:spacing w:after="0" w:line="285" w:lineRule="atLeast"/>
-        <w:rPr>
-          <w:rFonts w:ascii="Consolas" w:eastAsia="Times New Roman" w:hAnsi="Consolas" w:cs="Times New Roman"/>
-          <w:color w:val="CCCCCC"/>
-          <w:sz w:val="21"/>
-          <w:szCs w:val="21"/>
-          <w:lang w:val="hr-HR" w:eastAsia="hr-HR"/>
-        </w:rPr>
-      </w:pPr>
-      <w:r>
-        <w:rPr>
-          <w:rFonts w:ascii="Consolas" w:eastAsia="Times New Roman" w:hAnsi="Consolas" w:cs="Times New Roman"/>
-          <w:color w:val="CCCCCC"/>
-          <w:sz w:val="21"/>
-          <w:szCs w:val="21"/>
-          <w:lang w:val="hr-HR" w:eastAsia="hr-HR"/>
-        </w:rPr>
-        <w:t>     </w:t>
-      </w:r>
-      <w:r>
-        <w:rPr>
-          <w:rFonts w:ascii="Consolas" w:eastAsia="Times New Roman" w:hAnsi="Consolas" w:cs="Times New Roman"/>
-          <w:color w:val="9CDCFE"/>
-          <w:sz w:val="21"/>
-          <w:szCs w:val="21"/>
-          <w:lang w:val="hr-HR" w:eastAsia="hr-HR"/>
-        </w:rPr>
-        <w:t>"district"</w:t>
-      </w:r>
-      <w:r>
-        <w:rPr>
-          <w:rFonts w:ascii="Consolas" w:eastAsia="Times New Roman" w:hAnsi="Consolas" w:cs="Times New Roman"/>
-          <w:color w:val="CCCCCC"/>
-          <w:sz w:val="21"/>
-          <w:szCs w:val="21"/>
-          <w:lang w:val="hr-HR" w:eastAsia="hr-HR"/>
-        </w:rPr>
-        <w:t xml:space="preserve">: </w:t>
-      </w:r>
-      <w:r>
-        <w:rPr>
-          <w:rFonts w:ascii="Consolas" w:eastAsia="Times New Roman" w:hAnsi="Consolas" w:cs="Times New Roman"/>
-          <w:color w:val="CE9178"/>
-          <w:sz w:val="21"/>
-          <w:szCs w:val="21"/>
-          <w:lang w:val="hr-HR" w:eastAsia="hr-HR"/>
-        </w:rPr>
-        <w:t>"Osječko-baranjska"</w:t>
-      </w:r>
-      <w:r>
-        <w:rPr>
-          <w:rFonts w:ascii="Consolas" w:eastAsia="Times New Roman" w:hAnsi="Consolas" w:cs="Times New Roman"/>
-          <w:color w:val="CCCCCC"/>
-          <w:sz w:val="21"/>
-          <w:szCs w:val="21"/>
-          <w:lang w:val="hr-HR" w:eastAsia="hr-HR"/>
-        </w:rPr>
-        <w:t>,</w:t>
-      </w:r>
-    </w:p>
-    <w:p>
-      <w:pPr>
-        <w:shd w:val="clear" w:color="auto" w:fill="1F1F1F"/>
-        <w:spacing w:after="0" w:line="285" w:lineRule="atLeast"/>
-        <w:rPr>
-          <w:rFonts w:ascii="Consolas" w:eastAsia="Times New Roman" w:hAnsi="Consolas" w:cs="Times New Roman"/>
-          <w:color w:val="CCCCCC"/>
-          <w:sz w:val="21"/>
-          <w:szCs w:val="21"/>
-          <w:lang w:val="hr-HR" w:eastAsia="hr-HR"/>
-        </w:rPr>
-      </w:pPr>
-      <w:r>
-        <w:rPr>
-          <w:rFonts w:ascii="Consolas" w:eastAsia="Times New Roman" w:hAnsi="Consolas" w:cs="Times New Roman"/>
-          <w:color w:val="CCCCCC"/>
-          <w:sz w:val="21"/>
-          <w:szCs w:val="21"/>
-          <w:lang w:val="hr-HR" w:eastAsia="hr-HR"/>
-        </w:rPr>
-        <w:t>     </w:t>
-      </w:r>
-      <w:r>
-        <w:rPr>
-          <w:rFonts w:ascii="Consolas" w:eastAsia="Times New Roman" w:hAnsi="Consolas" w:cs="Times New Roman"/>
-          <w:color w:val="9CDCFE"/>
-          <w:sz w:val="21"/>
-          <w:szCs w:val="21"/>
-          <w:lang w:val="hr-HR" w:eastAsia="hr-HR"/>
-        </w:rPr>
-        <w:t>"population"</w:t>
-      </w:r>
-      <w:r>
-        <w:rPr>
-          <w:rFonts w:ascii="Consolas" w:eastAsia="Times New Roman" w:hAnsi="Consolas" w:cs="Times New Roman"/>
-          <w:color w:val="CCCCCC"/>
-          <w:sz w:val="21"/>
-          <w:szCs w:val="21"/>
-          <w:lang w:val="hr-HR" w:eastAsia="hr-HR"/>
-        </w:rPr>
-        <w:t>: 15000</w:t>
-      </w:r>
-    </w:p>
-    <w:p>
-      <w:pPr>
-        <w:shd w:val="clear" w:color="auto" w:fill="1F1F1F"/>
-        <w:spacing w:after="0" w:line="285" w:lineRule="atLeast"/>
-        <w:rPr>
-          <w:rFonts w:ascii="Consolas" w:eastAsia="Times New Roman" w:hAnsi="Consolas" w:cs="Times New Roman"/>
-          <w:color w:val="CCCCCC"/>
-          <w:sz w:val="21"/>
-          <w:szCs w:val="21"/>
-          <w:lang w:val="hr-HR" w:eastAsia="hr-HR"/>
-        </w:rPr>
-      </w:pPr>
-      <w:r>
-        <w:rPr>
-          <w:rFonts w:ascii="Consolas" w:eastAsia="Times New Roman" w:hAnsi="Consolas" w:cs="Times New Roman"/>
-          <w:color w:val="CCCCCC"/>
-          <w:sz w:val="21"/>
-          <w:szCs w:val="21"/>
-          <w:lang w:val="hr-HR" w:eastAsia="hr-HR"/>
-        </w:rPr>
-        <w:t>    },</w:t>
-      </w:r>
-    </w:p>
-    <w:p>
-      <w:pPr>
-        <w:shd w:val="clear" w:color="auto" w:fill="1F1F1F"/>
-        <w:spacing w:after="0" w:line="285" w:lineRule="atLeast"/>
-        <w:rPr>
-          <w:rFonts w:ascii="Consolas" w:eastAsia="Times New Roman" w:hAnsi="Consolas" w:cs="Times New Roman"/>
-          <w:color w:val="CCCCCC"/>
-          <w:sz w:val="21"/>
-          <w:szCs w:val="21"/>
-          <w:lang w:val="hr-HR" w:eastAsia="hr-HR"/>
-        </w:rPr>
-      </w:pPr>
-      <w:r>
-        <w:rPr>
-          <w:rFonts w:ascii="Consolas" w:eastAsia="Times New Roman" w:hAnsi="Consolas" w:cs="Times New Roman"/>
-          <w:color w:val="CCCCCC"/>
-          <w:sz w:val="21"/>
-          <w:szCs w:val="21"/>
-          <w:lang w:val="hr-HR" w:eastAsia="hr-HR"/>
-        </w:rPr>
-        <w:t>    {</w:t>
-      </w:r>
-    </w:p>
-    <w:p>
-      <w:pPr>
-        <w:shd w:val="clear" w:color="auto" w:fill="1F1F1F"/>
-        <w:spacing w:after="0" w:line="285" w:lineRule="atLeast"/>
-        <w:rPr>
-          <w:rFonts w:ascii="Consolas" w:eastAsia="Times New Roman" w:hAnsi="Consolas" w:cs="Times New Roman"/>
-          <w:color w:val="CCCCCC"/>
-          <w:sz w:val="21"/>
-          <w:szCs w:val="21"/>
-          <w:lang w:val="hr-HR" w:eastAsia="hr-HR"/>
-        </w:rPr>
-      </w:pPr>
-      <w:r>
-        <w:rPr>
-          <w:rFonts w:ascii="Consolas" w:eastAsia="Times New Roman" w:hAnsi="Consolas" w:cs="Times New Roman"/>
-          <w:color w:val="CCCCCC"/>
-          <w:sz w:val="21"/>
-          <w:szCs w:val="21"/>
-          <w:lang w:val="hr-HR" w:eastAsia="hr-HR"/>
-        </w:rPr>
-        <w:t>     </w:t>
-      </w:r>
-      <w:r>
-        <w:rPr>
-          <w:rFonts w:ascii="Consolas" w:eastAsia="Times New Roman" w:hAnsi="Consolas" w:cs="Times New Roman"/>
-          <w:color w:val="9CDCFE"/>
-          <w:sz w:val="21"/>
-          <w:szCs w:val="21"/>
-          <w:lang w:val="hr-HR" w:eastAsia="hr-HR"/>
-        </w:rPr>
-        <w:t>"district"</w:t>
-      </w:r>
-      <w:r>
-        <w:rPr>
-          <w:rFonts w:ascii="Consolas" w:eastAsia="Times New Roman" w:hAnsi="Consolas" w:cs="Times New Roman"/>
-          <w:color w:val="CCCCCC"/>
-          <w:sz w:val="21"/>
-          <w:szCs w:val="21"/>
-          <w:lang w:val="hr-HR" w:eastAsia="hr-HR"/>
-        </w:rPr>
-        <w:t xml:space="preserve">: </w:t>
-      </w:r>
-      <w:r>
-        <w:rPr>
-          <w:rFonts w:ascii="Consolas" w:eastAsia="Times New Roman" w:hAnsi="Consolas" w:cs="Times New Roman"/>
-          <w:color w:val="CE9178"/>
-          <w:sz w:val="21"/>
-          <w:szCs w:val="21"/>
-          <w:lang w:val="hr-HR" w:eastAsia="hr-HR"/>
-        </w:rPr>
-        <w:t>"Šibensko-kninska"</w:t>
-      </w:r>
-      <w:r>
-        <w:rPr>
-          <w:rFonts w:ascii="Consolas" w:eastAsia="Times New Roman" w:hAnsi="Consolas" w:cs="Times New Roman"/>
-          <w:color w:val="CCCCCC"/>
-          <w:sz w:val="21"/>
-          <w:szCs w:val="21"/>
-          <w:lang w:val="hr-HR" w:eastAsia="hr-HR"/>
-        </w:rPr>
-        <w:t>,</w:t>
-      </w:r>
-    </w:p>
-    <w:p>
-      <w:pPr>
-        <w:shd w:val="clear" w:color="auto" w:fill="1F1F1F"/>
-        <w:spacing w:after="0" w:line="285" w:lineRule="atLeast"/>
-        <w:rPr>
-          <w:rFonts w:ascii="Consolas" w:eastAsia="Times New Roman" w:hAnsi="Consolas" w:cs="Times New Roman"/>
-          <w:color w:val="CCCCCC"/>
-          <w:sz w:val="21"/>
-          <w:szCs w:val="21"/>
-          <w:lang w:val="hr-HR" w:eastAsia="hr-HR"/>
-        </w:rPr>
-      </w:pPr>
-      <w:r>
-        <w:rPr>
-          <w:rFonts w:ascii="Consolas" w:eastAsia="Times New Roman" w:hAnsi="Consolas" w:cs="Times New Roman"/>
-          <w:color w:val="CCCCCC"/>
-          <w:sz w:val="21"/>
-          <w:szCs w:val="21"/>
-          <w:lang w:val="hr-HR" w:eastAsia="hr-HR"/>
-        </w:rPr>
-        <w:t>     </w:t>
-      </w:r>
-      <w:r>
-        <w:rPr>
-          <w:rFonts w:ascii="Consolas" w:eastAsia="Times New Roman" w:hAnsi="Consolas" w:cs="Times New Roman"/>
-          <w:color w:val="9CDCFE"/>
-          <w:sz w:val="21"/>
-          <w:szCs w:val="21"/>
-          <w:lang w:val="hr-HR" w:eastAsia="hr-HR"/>
-        </w:rPr>
-        <w:t>"population"</w:t>
-      </w:r>
-      <w:r>
-        <w:rPr>
-          <w:rFonts w:ascii="Consolas" w:eastAsia="Times New Roman" w:hAnsi="Consolas" w:cs="Times New Roman"/>
-          <w:color w:val="CCCCCC"/>
-          <w:sz w:val="21"/>
-          <w:szCs w:val="21"/>
-          <w:lang w:val="hr-HR" w:eastAsia="hr-HR"/>
-        </w:rPr>
-        <w:t xml:space="preserve">: </w:t>
-      </w:r>
-      <w:r>
-        <w:rPr>
-          <w:rFonts w:ascii="Consolas" w:eastAsia="Times New Roman" w:hAnsi="Consolas" w:cs="Times New Roman"/>
-          <w:color w:val="B5CEA8"/>
-          <w:sz w:val="21"/>
-          <w:szCs w:val="21"/>
-          <w:lang w:val="hr-HR" w:eastAsia="hr-HR"/>
-        </w:rPr>
-        <w:t>2000</w:t>
-      </w:r>
-    </w:p>
-    <w:p>
-      <w:pPr>
-        <w:shd w:val="clear" w:color="auto" w:fill="1F1F1F"/>
-        <w:spacing w:after="0" w:line="285" w:lineRule="atLeast"/>
-        <w:rPr>
-          <w:rFonts w:ascii="Consolas" w:eastAsia="Times New Roman" w:hAnsi="Consolas" w:cs="Times New Roman"/>
-          <w:color w:val="CCCCCC"/>
-          <w:sz w:val="21"/>
-          <w:szCs w:val="21"/>
-          <w:lang w:val="hr-HR" w:eastAsia="hr-HR"/>
-        </w:rPr>
-      </w:pPr>
-      <w:r>
-        <w:rPr>
-          <w:rFonts w:ascii="Consolas" w:eastAsia="Times New Roman" w:hAnsi="Consolas" w:cs="Times New Roman"/>
-          <w:color w:val="CCCCCC"/>
-          <w:sz w:val="21"/>
-          <w:szCs w:val="21"/>
-          <w:lang w:val="hr-HR" w:eastAsia="hr-HR"/>
-        </w:rPr>
-        <w:t>    },</w:t>
-      </w:r>
-    </w:p>
-    <w:p>
-      <w:pPr>
-        <w:shd w:val="clear" w:color="auto" w:fill="1F1F1F"/>
-        <w:spacing w:after="0" w:line="285" w:lineRule="atLeast"/>
-        <w:rPr>
-          <w:rFonts w:ascii="Consolas" w:eastAsia="Times New Roman" w:hAnsi="Consolas" w:cs="Times New Roman"/>
-          <w:color w:val="CCCCCC"/>
-          <w:sz w:val="21"/>
-          <w:szCs w:val="21"/>
-          <w:lang w:val="hr-HR" w:eastAsia="hr-HR"/>
-        </w:rPr>
-      </w:pPr>
-      <w:r>
-        <w:rPr>
-          <w:rFonts w:ascii="Consolas" w:eastAsia="Times New Roman" w:hAnsi="Consolas" w:cs="Times New Roman"/>
-          <w:color w:val="CCCCCC"/>
-          <w:sz w:val="21"/>
-          <w:szCs w:val="21"/>
-          <w:lang w:val="hr-HR" w:eastAsia="hr-HR"/>
-        </w:rPr>
-        <w:t>    {</w:t>
-      </w:r>
-    </w:p>
-    <w:p>
-      <w:pPr>
-        <w:shd w:val="clear" w:color="auto" w:fill="1F1F1F"/>
-        <w:spacing w:after="0" w:line="285" w:lineRule="atLeast"/>
-        <w:rPr>
-          <w:rFonts w:ascii="Consolas" w:eastAsia="Times New Roman" w:hAnsi="Consolas" w:cs="Times New Roman"/>
-          <w:color w:val="CCCCCC"/>
-          <w:sz w:val="21"/>
-          <w:szCs w:val="21"/>
-          <w:lang w:val="hr-HR" w:eastAsia="hr-HR"/>
-        </w:rPr>
-      </w:pPr>
-      <w:r>
-        <w:rPr>
-          <w:rFonts w:ascii="Consolas" w:eastAsia="Times New Roman" w:hAnsi="Consolas" w:cs="Times New Roman"/>
-          <w:color w:val="CCCCCC"/>
-          <w:sz w:val="21"/>
-          <w:szCs w:val="21"/>
-          <w:lang w:val="hr-HR" w:eastAsia="hr-HR"/>
-        </w:rPr>
-        <w:t>     </w:t>
-      </w:r>
-      <w:r>
-        <w:rPr>
-          <w:rFonts w:ascii="Consolas" w:eastAsia="Times New Roman" w:hAnsi="Consolas" w:cs="Times New Roman"/>
-          <w:color w:val="9CDCFE"/>
-          <w:sz w:val="21"/>
-          <w:szCs w:val="21"/>
-          <w:lang w:val="hr-HR" w:eastAsia="hr-HR"/>
-        </w:rPr>
-        <w:t>"district"</w:t>
-      </w:r>
-      <w:r>
-        <w:rPr>
-          <w:rFonts w:ascii="Consolas" w:eastAsia="Times New Roman" w:hAnsi="Consolas" w:cs="Times New Roman"/>
-          <w:color w:val="CCCCCC"/>
-          <w:sz w:val="21"/>
-          <w:szCs w:val="21"/>
-          <w:lang w:val="hr-HR" w:eastAsia="hr-HR"/>
-        </w:rPr>
-        <w:t xml:space="preserve">: </w:t>
-      </w:r>
-      <w:r>
-        <w:rPr>
-          <w:rFonts w:ascii="Consolas" w:eastAsia="Times New Roman" w:hAnsi="Consolas" w:cs="Times New Roman"/>
-          <w:color w:val="CE9178"/>
-          <w:sz w:val="21"/>
-          <w:szCs w:val="21"/>
-          <w:lang w:val="hr-HR" w:eastAsia="hr-HR"/>
-        </w:rPr>
-        <w:t>"Vukovarsko-srijemska"</w:t>
-      </w:r>
-      <w:r>
-        <w:rPr>
-          <w:rFonts w:ascii="Consolas" w:eastAsia="Times New Roman" w:hAnsi="Consolas" w:cs="Times New Roman"/>
-          <w:color w:val="CCCCCC"/>
-          <w:sz w:val="21"/>
-          <w:szCs w:val="21"/>
-          <w:lang w:val="hr-HR" w:eastAsia="hr-HR"/>
-        </w:rPr>
-        <w:t>,</w:t>
-      </w:r>
-    </w:p>
-    <w:p>
-      <w:pPr>
-        <w:shd w:val="clear" w:color="auto" w:fill="1F1F1F"/>
-        <w:spacing w:after="0" w:line="285" w:lineRule="atLeast"/>
-        <w:rPr>
-          <w:rFonts w:ascii="Consolas" w:eastAsia="Times New Roman" w:hAnsi="Consolas" w:cs="Times New Roman"/>
-          <w:color w:val="CCCCCC"/>
-          <w:sz w:val="21"/>
-          <w:szCs w:val="21"/>
-          <w:lang w:val="hr-HR" w:eastAsia="hr-HR"/>
-        </w:rPr>
-      </w:pPr>
-      <w:r>
-        <w:rPr>
-          <w:rFonts w:ascii="Consolas" w:eastAsia="Times New Roman" w:hAnsi="Consolas" w:cs="Times New Roman"/>
-          <w:color w:val="CCCCCC"/>
-          <w:sz w:val="21"/>
-          <w:szCs w:val="21"/>
-          <w:lang w:val="hr-HR" w:eastAsia="hr-HR"/>
-        </w:rPr>
-        <w:t>     </w:t>
-      </w:r>
-      <w:r>
-        <w:rPr>
-          <w:rFonts w:ascii="Consolas" w:eastAsia="Times New Roman" w:hAnsi="Consolas" w:cs="Times New Roman"/>
-          <w:color w:val="9CDCFE"/>
-          <w:sz w:val="21"/>
-          <w:szCs w:val="21"/>
-          <w:lang w:val="hr-HR" w:eastAsia="hr-HR"/>
-        </w:rPr>
-        <w:t>"population"</w:t>
-      </w:r>
-      <w:r>
-        <w:rPr>
-          <w:rFonts w:ascii="Consolas" w:eastAsia="Times New Roman" w:hAnsi="Consolas" w:cs="Times New Roman"/>
-          <w:color w:val="CCCCCC"/>
-          <w:sz w:val="21"/>
-          <w:szCs w:val="21"/>
-          <w:lang w:val="hr-HR" w:eastAsia="hr-HR"/>
-        </w:rPr>
-        <w:t xml:space="preserve">: </w:t>
-      </w:r>
-      <w:r>
-        <w:rPr>
-          <w:rFonts w:ascii="Consolas" w:eastAsia="Times New Roman" w:hAnsi="Consolas" w:cs="Times New Roman"/>
-          <w:color w:val="B5CEA8"/>
-          <w:sz w:val="21"/>
-          <w:szCs w:val="21"/>
-          <w:lang w:val="hr-HR" w:eastAsia="hr-HR"/>
-        </w:rPr>
-        <w:t>1</w:t>
-      </w:r>
-      <w:r>
-        <w:rPr>
-          <w:rFonts w:ascii="Consolas" w:eastAsia="Times New Roman" w:hAnsi="Consolas" w:cs="Times New Roman"/>
-          <w:color w:val="B5CEA8"/>
-          <w:sz w:val="21"/>
-          <w:szCs w:val="21"/>
-          <w:lang w:val="hr-HR" w:eastAsia="hr-HR"/>
-        </w:rPr>
-        <w:t>13</w:t>
-      </w:r>
-    </w:p>
-    <w:p>
-      <w:pPr>
-        <w:shd w:val="clear" w:color="auto" w:fill="1F1F1F"/>
-        <w:spacing w:after="0" w:line="285" w:lineRule="atLeast"/>
-        <w:rPr>
-          <w:rFonts w:ascii="Consolas" w:eastAsia="Times New Roman" w:hAnsi="Consolas" w:cs="Times New Roman"/>
-          <w:color w:val="CCCCCC"/>
-          <w:sz w:val="21"/>
-          <w:szCs w:val="21"/>
-          <w:lang w:val="hr-HR" w:eastAsia="hr-HR"/>
-        </w:rPr>
-      </w:pPr>
-      <w:r>
-        <w:rPr>
-          <w:rFonts w:ascii="Consolas" w:eastAsia="Times New Roman" w:hAnsi="Consolas" w:cs="Times New Roman"/>
-          <w:color w:val="CCCCCC"/>
-          <w:sz w:val="21"/>
-          <w:szCs w:val="21"/>
-          <w:lang w:val="hr-HR" w:eastAsia="hr-HR"/>
-        </w:rPr>
-        <w:t>    },</w:t>
-      </w:r>
-    </w:p>
-    <w:p>
-      <w:pPr>
-        <w:shd w:val="clear" w:color="auto" w:fill="1F1F1F"/>
-        <w:spacing w:after="0" w:line="285" w:lineRule="atLeast"/>
-        <w:rPr>
-          <w:rFonts w:ascii="Consolas" w:eastAsia="Times New Roman" w:hAnsi="Consolas" w:cs="Times New Roman"/>
-          <w:color w:val="CCCCCC"/>
-          <w:sz w:val="21"/>
-          <w:szCs w:val="21"/>
-          <w:lang w:val="hr-HR" w:eastAsia="hr-HR"/>
-        </w:rPr>
-      </w:pPr>
-      <w:r>
-        <w:rPr>
-          <w:rFonts w:ascii="Consolas" w:eastAsia="Times New Roman" w:hAnsi="Consolas" w:cs="Times New Roman"/>
-          <w:color w:val="CCCCCC"/>
-          <w:sz w:val="21"/>
-          <w:szCs w:val="21"/>
-          <w:lang w:val="hr-HR" w:eastAsia="hr-HR"/>
-        </w:rPr>
-        <w:t>    {</w:t>
-      </w:r>
-    </w:p>
-    <w:p>
-      <w:pPr>
-        <w:shd w:val="clear" w:color="auto" w:fill="1F1F1F"/>
-        <w:spacing w:after="0" w:line="285" w:lineRule="atLeast"/>
-        <w:rPr>
-          <w:rFonts w:ascii="Consolas" w:eastAsia="Times New Roman" w:hAnsi="Consolas" w:cs="Times New Roman"/>
-          <w:color w:val="CCCCCC"/>
-          <w:sz w:val="21"/>
-          <w:szCs w:val="21"/>
-          <w:lang w:val="hr-HR" w:eastAsia="hr-HR"/>
-        </w:rPr>
-      </w:pPr>
-      <w:r>
-        <w:rPr>
-          <w:rFonts w:ascii="Consolas" w:eastAsia="Times New Roman" w:hAnsi="Consolas" w:cs="Times New Roman"/>
-          <w:color w:val="CCCCCC"/>
-          <w:sz w:val="21"/>
-          <w:szCs w:val="21"/>
-          <w:lang w:val="hr-HR" w:eastAsia="hr-HR"/>
-        </w:rPr>
-        <w:t>     </w:t>
-      </w:r>
-      <w:r>
-        <w:rPr>
-          <w:rFonts w:ascii="Consolas" w:eastAsia="Times New Roman" w:hAnsi="Consolas" w:cs="Times New Roman"/>
-          <w:color w:val="9CDCFE"/>
-          <w:sz w:val="21"/>
-          <w:szCs w:val="21"/>
-          <w:lang w:val="hr-HR" w:eastAsia="hr-HR"/>
-        </w:rPr>
-        <w:t>"district"</w:t>
-      </w:r>
-      <w:r>
-        <w:rPr>
-          <w:rFonts w:ascii="Consolas" w:eastAsia="Times New Roman" w:hAnsi="Consolas" w:cs="Times New Roman"/>
-          <w:color w:val="CCCCCC"/>
-          <w:sz w:val="21"/>
-          <w:szCs w:val="21"/>
-          <w:lang w:val="hr-HR" w:eastAsia="hr-HR"/>
-        </w:rPr>
-        <w:t xml:space="preserve">: </w:t>
-      </w:r>
-      <w:r>
-        <w:rPr>
-          <w:rFonts w:ascii="Consolas" w:eastAsia="Times New Roman" w:hAnsi="Consolas" w:cs="Times New Roman"/>
-          <w:color w:val="CE9178"/>
-          <w:sz w:val="21"/>
-          <w:szCs w:val="21"/>
-          <w:lang w:val="hr-HR" w:eastAsia="hr-HR"/>
-        </w:rPr>
-        <w:t>"Splitsko-dalmatinska"</w:t>
-      </w:r>
-      <w:r>
-        <w:rPr>
-          <w:rFonts w:ascii="Consolas" w:eastAsia="Times New Roman" w:hAnsi="Consolas" w:cs="Times New Roman"/>
-          <w:color w:val="CCCCCC"/>
-          <w:sz w:val="21"/>
-          <w:szCs w:val="21"/>
-          <w:lang w:val="hr-HR" w:eastAsia="hr-HR"/>
-        </w:rPr>
-        <w:t>,</w:t>
-      </w:r>
-    </w:p>
-    <w:p>
-      <w:pPr>
-        <w:shd w:val="clear" w:color="auto" w:fill="1F1F1F"/>
-        <w:spacing w:after="0" w:line="285" w:lineRule="atLeast"/>
-        <w:rPr>
-          <w:rFonts w:ascii="Consolas" w:eastAsia="Times New Roman" w:hAnsi="Consolas" w:cs="Times New Roman"/>
-          <w:color w:val="CCCCCC"/>
-          <w:sz w:val="21"/>
-          <w:szCs w:val="21"/>
-          <w:lang w:val="hr-HR" w:eastAsia="hr-HR"/>
-        </w:rPr>
-      </w:pPr>
-      <w:r>
-        <w:rPr>
-          <w:rFonts w:ascii="Consolas" w:eastAsia="Times New Roman" w:hAnsi="Consolas" w:cs="Times New Roman"/>
-          <w:color w:val="CCCCCC"/>
-          <w:sz w:val="21"/>
-          <w:szCs w:val="21"/>
-          <w:lang w:val="hr-HR" w:eastAsia="hr-HR"/>
-        </w:rPr>
-        <w:t>     </w:t>
-      </w:r>
-      <w:r>
-        <w:rPr>
-          <w:rFonts w:ascii="Consolas" w:eastAsia="Times New Roman" w:hAnsi="Consolas" w:cs="Times New Roman"/>
-          <w:color w:val="9CDCFE"/>
-          <w:sz w:val="21"/>
-          <w:szCs w:val="21"/>
-          <w:lang w:val="hr-HR" w:eastAsia="hr-HR"/>
-        </w:rPr>
-        <w:t>"population"</w:t>
-      </w:r>
-      <w:r>
-        <w:rPr>
-          <w:rFonts w:ascii="Consolas" w:eastAsia="Times New Roman" w:hAnsi="Consolas" w:cs="Times New Roman"/>
-          <w:color w:val="CCCCCC"/>
-          <w:sz w:val="21"/>
-          <w:szCs w:val="21"/>
-          <w:lang w:val="hr-HR" w:eastAsia="hr-HR"/>
-        </w:rPr>
-        <w:t xml:space="preserve">: </w:t>
-      </w:r>
-      <w:r>
-        <w:rPr>
-          <w:rFonts w:ascii="Consolas" w:eastAsia="Times New Roman" w:hAnsi="Consolas" w:cs="Times New Roman"/>
-          <w:color w:val="B5CEA8"/>
-          <w:sz w:val="21"/>
-          <w:szCs w:val="21"/>
-          <w:lang w:val="hr-HR" w:eastAsia="hr-HR"/>
-        </w:rPr>
-        <w:t>0</w:t>
-      </w:r>
-    </w:p>
-    <w:p>
-      <w:pPr>
-        <w:shd w:val="clear" w:color="auto" w:fill="1F1F1F"/>
-        <w:spacing w:after="0" w:line="285" w:lineRule="atLeast"/>
-        <w:rPr>
-          <w:rFonts w:ascii="Consolas" w:eastAsia="Times New Roman" w:hAnsi="Consolas" w:cs="Times New Roman"/>
-          <w:color w:val="CCCCCC"/>
-          <w:sz w:val="21"/>
-          <w:szCs w:val="21"/>
-          <w:lang w:val="hr-HR" w:eastAsia="hr-HR"/>
-        </w:rPr>
-      </w:pPr>
-      <w:r>
-        <w:rPr>
-          <w:rFonts w:ascii="Consolas" w:eastAsia="Times New Roman" w:hAnsi="Consolas" w:cs="Times New Roman"/>
-          <w:color w:val="CCCCCC"/>
-          <w:sz w:val="21"/>
-          <w:szCs w:val="21"/>
-          <w:lang w:val="hr-HR" w:eastAsia="hr-HR"/>
-        </w:rPr>
-        <w:t>    },</w:t>
-      </w:r>
-    </w:p>
-    <w:p>
-      <w:pPr>
-        <w:shd w:val="clear" w:color="auto" w:fill="1F1F1F"/>
-        <w:spacing w:after="0" w:line="285" w:lineRule="atLeast"/>
-        <w:rPr>
-          <w:rFonts w:ascii="Consolas" w:eastAsia="Times New Roman" w:hAnsi="Consolas" w:cs="Times New Roman"/>
-          <w:color w:val="CCCCCC"/>
-          <w:sz w:val="21"/>
-          <w:szCs w:val="21"/>
-          <w:lang w:val="hr-HR" w:eastAsia="hr-HR"/>
-        </w:rPr>
-      </w:pPr>
-      <w:r>
-        <w:rPr>
-          <w:rFonts w:ascii="Consolas" w:eastAsia="Times New Roman" w:hAnsi="Consolas" w:cs="Times New Roman"/>
-          <w:color w:val="CCCCCC"/>
-          <w:sz w:val="21"/>
-          <w:szCs w:val="21"/>
-          <w:lang w:val="hr-HR" w:eastAsia="hr-HR"/>
-        </w:rPr>
-        <w:t>    {</w:t>
-      </w:r>
-    </w:p>
-    <w:p>
-      <w:pPr>
-        <w:shd w:val="clear" w:color="auto" w:fill="1F1F1F"/>
-        <w:spacing w:after="0" w:line="285" w:lineRule="atLeast"/>
-        <w:rPr>
-          <w:rFonts w:ascii="Consolas" w:eastAsia="Times New Roman" w:hAnsi="Consolas" w:cs="Times New Roman"/>
-          <w:color w:val="CCCCCC"/>
-          <w:sz w:val="21"/>
-          <w:szCs w:val="21"/>
-          <w:lang w:val="hr-HR" w:eastAsia="hr-HR"/>
-        </w:rPr>
-      </w:pPr>
-      <w:r>
-        <w:rPr>
-          <w:rFonts w:ascii="Consolas" w:eastAsia="Times New Roman" w:hAnsi="Consolas" w:cs="Times New Roman"/>
-          <w:color w:val="CCCCCC"/>
-          <w:sz w:val="21"/>
-          <w:szCs w:val="21"/>
-          <w:lang w:val="hr-HR" w:eastAsia="hr-HR"/>
-        </w:rPr>
-        <w:t>     </w:t>
-      </w:r>
-      <w:r>
-        <w:rPr>
-          <w:rFonts w:ascii="Consolas" w:eastAsia="Times New Roman" w:hAnsi="Consolas" w:cs="Times New Roman"/>
-          <w:color w:val="9CDCFE"/>
-          <w:sz w:val="21"/>
-          <w:szCs w:val="21"/>
-          <w:lang w:val="hr-HR" w:eastAsia="hr-HR"/>
-        </w:rPr>
-        <w:t>"district"</w:t>
-      </w:r>
-      <w:r>
-        <w:rPr>
-          <w:rFonts w:ascii="Consolas" w:eastAsia="Times New Roman" w:hAnsi="Consolas" w:cs="Times New Roman"/>
-          <w:color w:val="CCCCCC"/>
-          <w:sz w:val="21"/>
-          <w:szCs w:val="21"/>
-          <w:lang w:val="hr-HR" w:eastAsia="hr-HR"/>
-        </w:rPr>
-        <w:t xml:space="preserve">: </w:t>
-      </w:r>
-      <w:r>
-        <w:rPr>
-          <w:rFonts w:ascii="Consolas" w:eastAsia="Times New Roman" w:hAnsi="Consolas" w:cs="Times New Roman"/>
-          <w:color w:val="CE9178"/>
-          <w:sz w:val="21"/>
-          <w:szCs w:val="21"/>
-          <w:lang w:val="hr-HR" w:eastAsia="hr-HR"/>
-        </w:rPr>
-        <w:t>"Istarska"</w:t>
-      </w:r>
-      <w:r>
-        <w:rPr>
-          <w:rFonts w:ascii="Consolas" w:eastAsia="Times New Roman" w:hAnsi="Consolas" w:cs="Times New Roman"/>
-          <w:color w:val="CCCCCC"/>
-          <w:sz w:val="21"/>
-          <w:szCs w:val="21"/>
-          <w:lang w:val="hr-HR" w:eastAsia="hr-HR"/>
-        </w:rPr>
-        <w:t>,</w:t>
-      </w:r>
-    </w:p>
-    <w:p>
-      <w:pPr>
-        <w:shd w:val="clear" w:color="auto" w:fill="1F1F1F"/>
-        <w:spacing w:after="0" w:line="285" w:lineRule="atLeast"/>
-        <w:rPr>
-          <w:rFonts w:ascii="Consolas" w:eastAsia="Times New Roman" w:hAnsi="Consolas" w:cs="Times New Roman"/>
-          <w:color w:val="CCCCCC"/>
-          <w:sz w:val="21"/>
-          <w:szCs w:val="21"/>
-          <w:lang w:val="hr-HR" w:eastAsia="hr-HR"/>
-        </w:rPr>
-      </w:pPr>
-      <w:r>
-        <w:rPr>
-          <w:rFonts w:ascii="Consolas" w:eastAsia="Times New Roman" w:hAnsi="Consolas" w:cs="Times New Roman"/>
-          <w:color w:val="CCCCCC"/>
-          <w:sz w:val="21"/>
-          <w:szCs w:val="21"/>
-          <w:lang w:val="hr-HR" w:eastAsia="hr-HR"/>
-        </w:rPr>
-        <w:t>     </w:t>
-      </w:r>
-      <w:r>
-        <w:rPr>
-          <w:rFonts w:ascii="Consolas" w:eastAsia="Times New Roman" w:hAnsi="Consolas" w:cs="Times New Roman"/>
-          <w:color w:val="9CDCFE"/>
-          <w:sz w:val="21"/>
-          <w:szCs w:val="21"/>
-          <w:lang w:val="hr-HR" w:eastAsia="hr-HR"/>
-        </w:rPr>
-        <w:t>"population"</w:t>
-      </w:r>
-      <w:r>
-        <w:rPr>
-          <w:rFonts w:ascii="Consolas" w:eastAsia="Times New Roman" w:hAnsi="Consolas" w:cs="Times New Roman"/>
-          <w:color w:val="CCCCCC"/>
-          <w:sz w:val="21"/>
-          <w:szCs w:val="21"/>
-          <w:lang w:val="hr-HR" w:eastAsia="hr-HR"/>
-        </w:rPr>
-        <w:t xml:space="preserve">: </w:t>
-      </w:r>
-      <w:r>
-        <w:rPr>
-          <w:rFonts w:ascii="Consolas" w:eastAsia="Times New Roman" w:hAnsi="Consolas" w:cs="Times New Roman"/>
-          <w:color w:val="B5CEA8"/>
-          <w:sz w:val="21"/>
-          <w:szCs w:val="21"/>
-          <w:lang w:val="hr-HR" w:eastAsia="hr-HR"/>
-        </w:rPr>
-        <w:t>415</w:t>
-      </w:r>
-    </w:p>
-    <w:p>
-      <w:pPr>
-        <w:shd w:val="clear" w:color="auto" w:fill="1F1F1F"/>
-        <w:spacing w:after="0" w:line="285" w:lineRule="atLeast"/>
-        <w:rPr>
-          <w:rFonts w:ascii="Consolas" w:eastAsia="Times New Roman" w:hAnsi="Consolas" w:cs="Times New Roman"/>
-          <w:color w:val="CCCCCC"/>
-          <w:sz w:val="21"/>
-          <w:szCs w:val="21"/>
-          <w:lang w:val="hr-HR" w:eastAsia="hr-HR"/>
-        </w:rPr>
-      </w:pPr>
-      <w:r>
-        <w:rPr>
-          <w:rFonts w:ascii="Consolas" w:eastAsia="Times New Roman" w:hAnsi="Consolas" w:cs="Times New Roman"/>
-          <w:color w:val="CCCCCC"/>
-          <w:sz w:val="21"/>
-          <w:szCs w:val="21"/>
-          <w:lang w:val="hr-HR" w:eastAsia="hr-HR"/>
-        </w:rPr>
-        <w:t>    },</w:t>
-      </w:r>
-    </w:p>
-    <w:p>
-      <w:pPr>
-        <w:shd w:val="clear" w:color="auto" w:fill="1F1F1F"/>
-        <w:spacing w:after="0" w:line="285" w:lineRule="atLeast"/>
-        <w:rPr>
-          <w:rFonts w:ascii="Consolas" w:eastAsia="Times New Roman" w:hAnsi="Consolas" w:cs="Times New Roman"/>
-          <w:color w:val="CCCCCC"/>
-          <w:sz w:val="21"/>
-          <w:szCs w:val="21"/>
-          <w:lang w:val="hr-HR" w:eastAsia="hr-HR"/>
-        </w:rPr>
-      </w:pPr>
-      <w:r>
-        <w:rPr>
-          <w:rFonts w:ascii="Consolas" w:eastAsia="Times New Roman" w:hAnsi="Consolas" w:cs="Times New Roman"/>
-          <w:color w:val="CCCCCC"/>
-          <w:sz w:val="21"/>
-          <w:szCs w:val="21"/>
-          <w:lang w:val="hr-HR" w:eastAsia="hr-HR"/>
-        </w:rPr>
-        <w:t>    {</w:t>
-      </w:r>
-    </w:p>
-    <w:p>
-      <w:pPr>
-        <w:shd w:val="clear" w:color="auto" w:fill="1F1F1F"/>
-        <w:spacing w:after="0" w:line="285" w:lineRule="atLeast"/>
-        <w:rPr>
-          <w:rFonts w:ascii="Consolas" w:eastAsia="Times New Roman" w:hAnsi="Consolas" w:cs="Times New Roman"/>
-          <w:color w:val="CCCCCC"/>
-          <w:sz w:val="21"/>
-          <w:szCs w:val="21"/>
-          <w:lang w:val="hr-HR" w:eastAsia="hr-HR"/>
-        </w:rPr>
-      </w:pPr>
-      <w:r>
-        <w:rPr>
-          <w:rFonts w:ascii="Consolas" w:eastAsia="Times New Roman" w:hAnsi="Consolas" w:cs="Times New Roman"/>
-          <w:color w:val="CCCCCC"/>
-          <w:sz w:val="21"/>
-          <w:szCs w:val="21"/>
-          <w:lang w:val="hr-HR" w:eastAsia="hr-HR"/>
-        </w:rPr>
-        <w:t>     </w:t>
-      </w:r>
-      <w:r>
-        <w:rPr>
-          <w:rFonts w:ascii="Consolas" w:eastAsia="Times New Roman" w:hAnsi="Consolas" w:cs="Times New Roman"/>
-          <w:color w:val="9CDCFE"/>
-          <w:sz w:val="21"/>
-          <w:szCs w:val="21"/>
-          <w:lang w:val="hr-HR" w:eastAsia="hr-HR"/>
-        </w:rPr>
-        <w:t>"district"</w:t>
-      </w:r>
-      <w:r>
-        <w:rPr>
-          <w:rFonts w:ascii="Consolas" w:eastAsia="Times New Roman" w:hAnsi="Consolas" w:cs="Times New Roman"/>
-          <w:color w:val="CCCCCC"/>
-          <w:sz w:val="21"/>
-          <w:szCs w:val="21"/>
-          <w:lang w:val="hr-HR" w:eastAsia="hr-HR"/>
-        </w:rPr>
-        <w:t xml:space="preserve">: </w:t>
-      </w:r>
-      <w:r>
-        <w:rPr>
-          <w:rFonts w:ascii="Consolas" w:eastAsia="Times New Roman" w:hAnsi="Consolas" w:cs="Times New Roman"/>
-          <w:color w:val="CE9178"/>
-          <w:sz w:val="21"/>
-          <w:szCs w:val="21"/>
-          <w:lang w:val="hr-HR" w:eastAsia="hr-HR"/>
-        </w:rPr>
-        <w:t>"Dubrovačko-neretvanska"</w:t>
-      </w:r>
-      <w:r>
-        <w:rPr>
-          <w:rFonts w:ascii="Consolas" w:eastAsia="Times New Roman" w:hAnsi="Consolas" w:cs="Times New Roman"/>
-          <w:color w:val="CCCCCC"/>
-          <w:sz w:val="21"/>
-          <w:szCs w:val="21"/>
-          <w:lang w:val="hr-HR" w:eastAsia="hr-HR"/>
-        </w:rPr>
-        <w:t>,</w:t>
-      </w:r>
-    </w:p>
-    <w:p>
-      <w:pPr>
-        <w:shd w:val="clear" w:color="auto" w:fill="1F1F1F"/>
-        <w:spacing w:after="0" w:line="285" w:lineRule="atLeast"/>
-        <w:rPr>
-          <w:rFonts w:ascii="Consolas" w:eastAsia="Times New Roman" w:hAnsi="Consolas" w:cs="Times New Roman"/>
-          <w:color w:val="CCCCCC"/>
-          <w:sz w:val="21"/>
-          <w:szCs w:val="21"/>
-          <w:lang w:val="hr-HR" w:eastAsia="hr-HR"/>
-        </w:rPr>
-      </w:pPr>
-      <w:r>
-        <w:rPr>
-          <w:rFonts w:ascii="Consolas" w:eastAsia="Times New Roman" w:hAnsi="Consolas" w:cs="Times New Roman"/>
-          <w:color w:val="CCCCCC"/>
-          <w:sz w:val="21"/>
-          <w:szCs w:val="21"/>
-          <w:lang w:val="hr-HR" w:eastAsia="hr-HR"/>
-        </w:rPr>
-        <w:t>     </w:t>
-      </w:r>
-      <w:r>
-        <w:rPr>
-          <w:rFonts w:ascii="Consolas" w:eastAsia="Times New Roman" w:hAnsi="Consolas" w:cs="Times New Roman"/>
-          <w:color w:val="9CDCFE"/>
-          <w:sz w:val="21"/>
-          <w:szCs w:val="21"/>
-          <w:lang w:val="hr-HR" w:eastAsia="hr-HR"/>
-        </w:rPr>
-        <w:t>"population"</w:t>
-      </w:r>
-      <w:r>
-        <w:rPr>
-          <w:rFonts w:ascii="Consolas" w:eastAsia="Times New Roman" w:hAnsi="Consolas" w:cs="Times New Roman"/>
-          <w:color w:val="CCCCCC"/>
-          <w:sz w:val="21"/>
-          <w:szCs w:val="21"/>
-          <w:lang w:val="hr-HR" w:eastAsia="hr-HR"/>
-        </w:rPr>
-        <w:t xml:space="preserve">: </w:t>
-      </w:r>
-      <w:r>
-        <w:rPr>
-          <w:rFonts w:ascii="Consolas" w:eastAsia="Times New Roman" w:hAnsi="Consolas" w:cs="Times New Roman"/>
-          <w:color w:val="B5CEA8"/>
-          <w:sz w:val="21"/>
-          <w:szCs w:val="21"/>
-          <w:lang w:val="hr-HR" w:eastAsia="hr-HR"/>
-        </w:rPr>
-        <w:t>2034</w:t>
-      </w:r>
-    </w:p>
-    <w:p>
-      <w:pPr>
-        <w:shd w:val="clear" w:color="auto" w:fill="1F1F1F"/>
-        <w:spacing w:after="0" w:line="285" w:lineRule="atLeast"/>
-        <w:rPr>
-          <w:rFonts w:ascii="Consolas" w:eastAsia="Times New Roman" w:hAnsi="Consolas" w:cs="Times New Roman"/>
-          <w:color w:val="CCCCCC"/>
-          <w:sz w:val="21"/>
-          <w:szCs w:val="21"/>
-          <w:lang w:val="hr-HR" w:eastAsia="hr-HR"/>
-        </w:rPr>
-      </w:pPr>
-      <w:r>
-        <w:rPr>
-          <w:rFonts w:ascii="Consolas" w:eastAsia="Times New Roman" w:hAnsi="Consolas" w:cs="Times New Roman"/>
-          <w:color w:val="CCCCCC"/>
-          <w:sz w:val="21"/>
-          <w:szCs w:val="21"/>
-          <w:lang w:val="hr-HR" w:eastAsia="hr-HR"/>
-        </w:rPr>
-        <w:t>    },</w:t>
-      </w:r>
-    </w:p>
-    <w:p>
-      <w:pPr>
-        <w:shd w:val="clear" w:color="auto" w:fill="1F1F1F"/>
-        <w:spacing w:after="0" w:line="285" w:lineRule="atLeast"/>
-        <w:rPr>
-          <w:rFonts w:ascii="Consolas" w:eastAsia="Times New Roman" w:hAnsi="Consolas" w:cs="Times New Roman"/>
-          <w:color w:val="CCCCCC"/>
-          <w:sz w:val="21"/>
-          <w:szCs w:val="21"/>
-          <w:lang w:val="hr-HR" w:eastAsia="hr-HR"/>
-        </w:rPr>
-      </w:pPr>
-      <w:r>
-        <w:rPr>
-          <w:rFonts w:ascii="Consolas" w:eastAsia="Times New Roman" w:hAnsi="Consolas" w:cs="Times New Roman"/>
-          <w:color w:val="CCCCCC"/>
-          <w:sz w:val="21"/>
-          <w:szCs w:val="21"/>
-          <w:lang w:val="hr-HR" w:eastAsia="hr-HR"/>
-        </w:rPr>
-        <w:t>    {</w:t>
-      </w:r>
-    </w:p>
-    <w:p>
-      <w:pPr>
-        <w:shd w:val="clear" w:color="auto" w:fill="1F1F1F"/>
-        <w:spacing w:after="0" w:line="285" w:lineRule="atLeast"/>
-        <w:rPr>
-          <w:rFonts w:ascii="Consolas" w:eastAsia="Times New Roman" w:hAnsi="Consolas" w:cs="Times New Roman"/>
-          <w:color w:val="CCCCCC"/>
-          <w:sz w:val="21"/>
-          <w:szCs w:val="21"/>
-          <w:lang w:val="hr-HR" w:eastAsia="hr-HR"/>
-        </w:rPr>
-      </w:pPr>
-      <w:r>
-        <w:rPr>
-          <w:rFonts w:ascii="Consolas" w:eastAsia="Times New Roman" w:hAnsi="Consolas" w:cs="Times New Roman"/>
-          <w:color w:val="CCCCCC"/>
-          <w:sz w:val="21"/>
-          <w:szCs w:val="21"/>
-          <w:lang w:val="hr-HR" w:eastAsia="hr-HR"/>
-        </w:rPr>
-        <w:t>     </w:t>
-      </w:r>
-      <w:r>
-        <w:rPr>
-          <w:rFonts w:ascii="Consolas" w:eastAsia="Times New Roman" w:hAnsi="Consolas" w:cs="Times New Roman"/>
-          <w:color w:val="9CDCFE"/>
-          <w:sz w:val="21"/>
-          <w:szCs w:val="21"/>
-          <w:lang w:val="hr-HR" w:eastAsia="hr-HR"/>
-        </w:rPr>
-        <w:t>"district"</w:t>
-      </w:r>
-      <w:r>
-        <w:rPr>
-          <w:rFonts w:ascii="Consolas" w:eastAsia="Times New Roman" w:hAnsi="Consolas" w:cs="Times New Roman"/>
-          <w:color w:val="CCCCCC"/>
-          <w:sz w:val="21"/>
-          <w:szCs w:val="21"/>
-          <w:lang w:val="hr-HR" w:eastAsia="hr-HR"/>
-        </w:rPr>
-        <w:t xml:space="preserve">: </w:t>
-      </w:r>
-      <w:r>
-        <w:rPr>
-          <w:rFonts w:ascii="Consolas" w:eastAsia="Times New Roman" w:hAnsi="Consolas" w:cs="Times New Roman"/>
-          <w:color w:val="CE9178"/>
-          <w:sz w:val="21"/>
-          <w:szCs w:val="21"/>
-          <w:lang w:val="hr-HR" w:eastAsia="hr-HR"/>
-        </w:rPr>
-        <w:t>"Međimurska"</w:t>
-      </w:r>
-      <w:r>
-        <w:rPr>
-          <w:rFonts w:ascii="Consolas" w:eastAsia="Times New Roman" w:hAnsi="Consolas" w:cs="Times New Roman"/>
-          <w:color w:val="CCCCCC"/>
-          <w:sz w:val="21"/>
-          <w:szCs w:val="21"/>
-          <w:lang w:val="hr-HR" w:eastAsia="hr-HR"/>
-        </w:rPr>
-        <w:t>,</w:t>
-      </w:r>
-    </w:p>
-    <w:p>
-      <w:pPr>
-        <w:shd w:val="clear" w:color="auto" w:fill="1F1F1F"/>
-        <w:spacing w:after="0" w:line="285" w:lineRule="atLeast"/>
-        <w:rPr>
-          <w:rFonts w:ascii="Consolas" w:eastAsia="Times New Roman" w:hAnsi="Consolas" w:cs="Times New Roman"/>
-          <w:color w:val="CCCCCC"/>
-          <w:sz w:val="21"/>
-          <w:szCs w:val="21"/>
-          <w:lang w:val="hr-HR" w:eastAsia="hr-HR"/>
-        </w:rPr>
-      </w:pPr>
-      <w:r>
-        <w:rPr>
-          <w:rFonts w:ascii="Consolas" w:eastAsia="Times New Roman" w:hAnsi="Consolas" w:cs="Times New Roman"/>
-          <w:color w:val="CCCCCC"/>
-          <w:sz w:val="21"/>
-          <w:szCs w:val="21"/>
-          <w:lang w:val="hr-HR" w:eastAsia="hr-HR"/>
-        </w:rPr>
-        <w:lastRenderedPageBreak/>
         <w:t>     </w:t>
       </w:r>
       <w:r>

</xml_diff>